<commit_message>
OS:lab6 windows part done. first linux part task added
</commit_message>
<xml_diff>
--- a/OS/Reports/Report_6.docx
+++ b/OS/Reports/Report_6.docx
@@ -924,17 +924,1842 @@
     </w:p>
     <w:p>
       <w:pPr>
+        <w:ind w:firstLine="708"/>
         <w:jc w:val="both"/>
         <w:rPr>
           <w:sz w:val="28"/>
           <w:szCs w:val="28"/>
-          <w:lang w:val="en-US"/>
-        </w:rPr>
-      </w:pPr>
+        </w:rPr>
+      </w:pPr>
+      <w:r>
+        <w:rPr>
+          <w:sz w:val="28"/>
+          <w:szCs w:val="28"/>
+        </w:rPr>
+        <w:t xml:space="preserve">Для первого задания была разработана программа, создающая два дочерних потока. После этого все потоки, включая поток самой программы, выводят номер итерации, имя пользователя, имя потока с задержкой в 100 </w:t>
+      </w:r>
+      <w:proofErr w:type="spellStart"/>
+      <w:r>
+        <w:rPr>
+          <w:sz w:val="28"/>
+          <w:szCs w:val="28"/>
+        </w:rPr>
+        <w:t>мс</w:t>
+      </w:r>
+      <w:proofErr w:type="spellEnd"/>
+      <w:r>
+        <w:rPr>
+          <w:sz w:val="28"/>
+          <w:szCs w:val="28"/>
+        </w:rPr>
+        <w:t xml:space="preserve">. При итерациях с 30 до 60 используется критическая секция, чтобы обеспечить эксклюзивный доступ для каждого потока. </w:t>
+      </w:r>
     </w:p>
     <w:p>
       <w:pPr>
         <w:ind w:firstLine="708"/>
+        <w:jc w:val="both"/>
+        <w:rPr>
+          <w:sz w:val="28"/>
+          <w:szCs w:val="28"/>
+        </w:rPr>
+      </w:pPr>
+      <w:r>
+        <w:rPr>
+          <w:sz w:val="28"/>
+          <w:szCs w:val="28"/>
+        </w:rPr>
+        <w:t xml:space="preserve">Код приложения представлен в приложении А. </w:t>
+      </w:r>
+    </w:p>
+    <w:p>
+      <w:pPr>
+        <w:spacing w:after="280"/>
+        <w:ind w:firstLine="708"/>
+        <w:jc w:val="both"/>
+        <w:rPr>
+          <w:sz w:val="28"/>
+          <w:szCs w:val="28"/>
+        </w:rPr>
+      </w:pPr>
+      <w:r>
+        <w:rPr>
+          <w:sz w:val="28"/>
+          <w:szCs w:val="28"/>
+        </w:rPr>
+        <w:t xml:space="preserve">На рисунке 1.1 представлен фрагмент работы приложения Lab-06a, где происходит эксклюзивный доступ к заданным итерациям потоком </w:t>
+      </w:r>
+      <w:proofErr w:type="spellStart"/>
+      <w:r>
+        <w:rPr>
+          <w:sz w:val="28"/>
+          <w:szCs w:val="28"/>
+        </w:rPr>
+        <w:t>main</w:t>
+      </w:r>
+      <w:proofErr w:type="spellEnd"/>
+      <w:r>
+        <w:rPr>
+          <w:sz w:val="28"/>
+          <w:szCs w:val="28"/>
+        </w:rPr>
+        <w:t xml:space="preserve">, а затем потоком </w:t>
+      </w:r>
+      <w:r>
+        <w:rPr>
+          <w:sz w:val="28"/>
+          <w:szCs w:val="28"/>
+          <w:lang w:val="en-US"/>
+        </w:rPr>
+        <w:t>A</w:t>
+      </w:r>
+      <w:r>
+        <w:rPr>
+          <w:sz w:val="28"/>
+          <w:szCs w:val="28"/>
+        </w:rPr>
+        <w:t>.</w:t>
+      </w:r>
+    </w:p>
+    <w:p>
+      <w:pPr>
+        <w:spacing w:after="280"/>
+        <w:ind w:firstLine="708"/>
+        <w:jc w:val="center"/>
+        <w:rPr>
+          <w:sz w:val="28"/>
+          <w:szCs w:val="28"/>
+        </w:rPr>
+      </w:pPr>
+      <w:r>
+        <w:rPr>
+          <w:sz w:val="28"/>
+          <w:szCs w:val="28"/>
+        </w:rPr>
+        <w:drawing>
+          <wp:inline distT="0" distB="0" distL="0" distR="0" wp14:anchorId="4D6B68F2" wp14:editId="2CA5E23C">
+            <wp:extent cx="3505689" cy="4858428"/>
+            <wp:effectExtent l="0" t="0" r="0" b="0"/>
+            <wp:docPr id="1" name="Рисунок 1"/>
+            <wp:cNvGraphicFramePr>
+              <a:graphicFrameLocks xmlns:a="http://schemas.openxmlformats.org/drawingml/2006/main" noChangeAspect="1"/>
+            </wp:cNvGraphicFramePr>
+            <a:graphic xmlns:a="http://schemas.openxmlformats.org/drawingml/2006/main">
+              <a:graphicData uri="http://schemas.openxmlformats.org/drawingml/2006/picture">
+                <pic:pic xmlns:pic="http://schemas.openxmlformats.org/drawingml/2006/picture">
+                  <pic:nvPicPr>
+                    <pic:cNvPr id="1" name=""/>
+                    <pic:cNvPicPr/>
+                  </pic:nvPicPr>
+                  <pic:blipFill>
+                    <a:blip r:embed="rId5"/>
+                    <a:stretch>
+                      <a:fillRect/>
+                    </a:stretch>
+                  </pic:blipFill>
+                  <pic:spPr>
+                    <a:xfrm>
+                      <a:off x="0" y="0"/>
+                      <a:ext cx="3505689" cy="4858428"/>
+                    </a:xfrm>
+                    <a:prstGeom prst="rect">
+                      <a:avLst/>
+                    </a:prstGeom>
+                  </pic:spPr>
+                </pic:pic>
+              </a:graphicData>
+            </a:graphic>
+          </wp:inline>
+        </w:drawing>
+      </w:r>
+    </w:p>
+    <w:p>
+      <w:pPr>
+        <w:spacing w:after="280"/>
+        <w:ind w:firstLine="708"/>
+        <w:jc w:val="center"/>
+        <w:rPr>
+          <w:sz w:val="28"/>
+          <w:szCs w:val="28"/>
+        </w:rPr>
+      </w:pPr>
+      <w:r>
+        <w:rPr>
+          <w:sz w:val="28"/>
+          <w:szCs w:val="28"/>
+        </w:rPr>
+        <w:t xml:space="preserve">Рисунок 1.1 – Занятие потоком </w:t>
+      </w:r>
+      <w:r>
+        <w:rPr>
+          <w:sz w:val="28"/>
+          <w:szCs w:val="28"/>
+          <w:lang w:val="en-US"/>
+        </w:rPr>
+        <w:t>main</w:t>
+      </w:r>
+      <w:r>
+        <w:rPr>
+          <w:sz w:val="28"/>
+          <w:szCs w:val="28"/>
+        </w:rPr>
+        <w:t xml:space="preserve"> эксклюзивного доступа</w:t>
+      </w:r>
+    </w:p>
+    <w:p>
+      <w:pPr>
+        <w:ind w:firstLine="709"/>
+        <w:jc w:val="both"/>
+        <w:rPr>
+          <w:sz w:val="28"/>
+          <w:szCs w:val="28"/>
+        </w:rPr>
+      </w:pPr>
+      <w:r>
+        <w:rPr>
+          <w:sz w:val="28"/>
+          <w:szCs w:val="28"/>
+        </w:rPr>
+        <w:t xml:space="preserve">Можно наблюдать, что поток </w:t>
+      </w:r>
+      <w:proofErr w:type="spellStart"/>
+      <w:r>
+        <w:rPr>
+          <w:sz w:val="28"/>
+          <w:szCs w:val="28"/>
+        </w:rPr>
+        <w:t>main</w:t>
+      </w:r>
+      <w:proofErr w:type="spellEnd"/>
+      <w:r>
+        <w:rPr>
+          <w:sz w:val="28"/>
+          <w:szCs w:val="28"/>
+        </w:rPr>
+        <w:t xml:space="preserve"> единственный, осуществляющий вывод, свидетельствуя о блокировке потоков A и B. После 60 итерации он освобождает критическую секцию в пользу</w:t>
+      </w:r>
+      <w:r>
+        <w:rPr>
+          <w:sz w:val="28"/>
+          <w:szCs w:val="28"/>
+        </w:rPr>
+        <w:t xml:space="preserve"> потока </w:t>
+      </w:r>
+      <w:r>
+        <w:rPr>
+          <w:sz w:val="28"/>
+          <w:szCs w:val="28"/>
+          <w:lang w:val="en-US"/>
+        </w:rPr>
+        <w:t>A</w:t>
+      </w:r>
+      <w:r>
+        <w:rPr>
+          <w:sz w:val="28"/>
+          <w:szCs w:val="28"/>
+        </w:rPr>
+        <w:t xml:space="preserve">, при этом его работа больше не блокируется, </w:t>
+      </w:r>
+      <w:r>
+        <w:rPr>
+          <w:sz w:val="28"/>
+          <w:szCs w:val="28"/>
+        </w:rPr>
+        <w:lastRenderedPageBreak/>
+        <w:t xml:space="preserve">что позволяет совершать совместный вывод с потоком </w:t>
+      </w:r>
+      <w:r>
+        <w:rPr>
+          <w:sz w:val="28"/>
+          <w:szCs w:val="28"/>
+          <w:lang w:val="en-US"/>
+        </w:rPr>
+        <w:t>A</w:t>
+      </w:r>
+      <w:r>
+        <w:rPr>
+          <w:sz w:val="28"/>
+          <w:szCs w:val="28"/>
+        </w:rPr>
+        <w:t xml:space="preserve">, пока поток </w:t>
+      </w:r>
+      <w:r>
+        <w:rPr>
+          <w:sz w:val="28"/>
+          <w:szCs w:val="28"/>
+          <w:lang w:val="en-US"/>
+        </w:rPr>
+        <w:t>B</w:t>
+      </w:r>
+      <w:r>
+        <w:rPr>
+          <w:sz w:val="28"/>
+          <w:szCs w:val="28"/>
+        </w:rPr>
+        <w:t xml:space="preserve"> ожидает освобождение критической секции.</w:t>
+      </w:r>
+    </w:p>
+    <w:p>
+      <w:pPr>
+        <w:pStyle w:val="3"/>
+        <w:spacing w:before="240" w:after="120"/>
+        <w:ind w:firstLine="709"/>
+        <w:rPr>
+          <w:rFonts w:ascii="Times New Roman" w:hAnsi="Times New Roman" w:cs="Times New Roman"/>
+          <w:b/>
+          <w:bCs/>
+          <w:color w:val="auto"/>
+          <w:sz w:val="28"/>
+          <w:szCs w:val="28"/>
+          <w:lang w:val="en-US"/>
+        </w:rPr>
+      </w:pPr>
+      <w:r>
+        <w:rPr>
+          <w:rFonts w:ascii="Times New Roman" w:hAnsi="Times New Roman" w:cs="Times New Roman"/>
+          <w:b/>
+          <w:bCs/>
+          <w:color w:val="auto"/>
+          <w:sz w:val="28"/>
+          <w:szCs w:val="28"/>
+        </w:rPr>
+        <w:t xml:space="preserve">Приложение </w:t>
+      </w:r>
+      <w:r>
+        <w:rPr>
+          <w:rFonts w:ascii="Times New Roman" w:hAnsi="Times New Roman" w:cs="Times New Roman"/>
+          <w:b/>
+          <w:bCs/>
+          <w:color w:val="auto"/>
+          <w:sz w:val="28"/>
+          <w:szCs w:val="28"/>
+          <w:lang w:val="en-US"/>
+        </w:rPr>
+        <w:t>Lab</w:t>
+      </w:r>
+      <w:r>
+        <w:rPr>
+          <w:rFonts w:ascii="Times New Roman" w:hAnsi="Times New Roman" w:cs="Times New Roman"/>
+          <w:b/>
+          <w:bCs/>
+          <w:color w:val="auto"/>
+          <w:sz w:val="28"/>
+          <w:szCs w:val="28"/>
+        </w:rPr>
+        <w:t>-06</w:t>
+      </w:r>
+      <w:r>
+        <w:rPr>
+          <w:rFonts w:ascii="Times New Roman" w:hAnsi="Times New Roman" w:cs="Times New Roman"/>
+          <w:b/>
+          <w:bCs/>
+          <w:color w:val="auto"/>
+          <w:sz w:val="28"/>
+          <w:szCs w:val="28"/>
+          <w:lang w:val="en-US"/>
+        </w:rPr>
+        <w:t>b</w:t>
+      </w:r>
+    </w:p>
+    <w:p>
+      <w:pPr>
+        <w:ind w:firstLine="708"/>
+        <w:jc w:val="both"/>
+        <w:rPr>
+          <w:sz w:val="28"/>
+          <w:szCs w:val="28"/>
+        </w:rPr>
+      </w:pPr>
+      <w:r>
+        <w:rPr>
+          <w:sz w:val="28"/>
+          <w:szCs w:val="28"/>
+        </w:rPr>
+        <w:t>Следующее приложение логически повторяет прошлое, однако теперь эксклюзивный доступ реализуется при помощи механизма мьютекса и необходимо запускать процессы, а не потоки</w:t>
+      </w:r>
+      <w:r>
+        <w:rPr>
+          <w:sz w:val="28"/>
+          <w:szCs w:val="28"/>
+        </w:rPr>
+        <w:t>.</w:t>
+      </w:r>
+    </w:p>
+    <w:p>
+      <w:pPr>
+        <w:ind w:firstLine="708"/>
+        <w:jc w:val="both"/>
+        <w:rPr>
+          <w:sz w:val="28"/>
+          <w:szCs w:val="28"/>
+        </w:rPr>
+      </w:pPr>
+      <w:r>
+        <w:rPr>
+          <w:sz w:val="28"/>
+          <w:szCs w:val="28"/>
+        </w:rPr>
+        <w:t xml:space="preserve"> Так как </w:t>
+      </w:r>
+      <w:r>
+        <w:rPr>
+          <w:sz w:val="28"/>
+          <w:szCs w:val="28"/>
+        </w:rPr>
+        <w:t>процессы — это</w:t>
+      </w:r>
+      <w:r>
+        <w:rPr>
+          <w:sz w:val="28"/>
+          <w:szCs w:val="28"/>
+        </w:rPr>
+        <w:t xml:space="preserve"> индивидуальные объекты ОС, не имеющие общего контекста, то необходимо было использовать глобальный мьютекс.</w:t>
+      </w:r>
+    </w:p>
+    <w:p>
+      <w:pPr>
+        <w:ind w:firstLine="708"/>
+        <w:jc w:val="both"/>
+        <w:rPr>
+          <w:sz w:val="28"/>
+          <w:szCs w:val="28"/>
+        </w:rPr>
+      </w:pPr>
+      <w:r>
+        <w:rPr>
+          <w:sz w:val="28"/>
+          <w:szCs w:val="28"/>
+        </w:rPr>
+        <w:t xml:space="preserve"> Код приложения представлен в приложении Б. </w:t>
+      </w:r>
+      <w:r>
+        <w:rPr>
+          <w:sz w:val="28"/>
+          <w:szCs w:val="28"/>
+        </w:rPr>
+        <w:t xml:space="preserve"> </w:t>
+      </w:r>
+    </w:p>
+    <w:p>
+      <w:pPr>
+        <w:spacing w:after="280"/>
+        <w:ind w:firstLine="708"/>
+        <w:jc w:val="both"/>
+        <w:rPr>
+          <w:sz w:val="28"/>
+          <w:szCs w:val="28"/>
+        </w:rPr>
+      </w:pPr>
+      <w:r>
+        <w:rPr>
+          <w:sz w:val="28"/>
+          <w:szCs w:val="28"/>
+        </w:rPr>
+        <w:t>Н</w:t>
+      </w:r>
+      <w:r>
+        <w:rPr>
+          <w:sz w:val="28"/>
+          <w:szCs w:val="28"/>
+        </w:rPr>
+        <w:t>а рисунке 1.</w:t>
+      </w:r>
+      <w:r>
+        <w:rPr>
+          <w:sz w:val="28"/>
+          <w:szCs w:val="28"/>
+        </w:rPr>
+        <w:t>2</w:t>
+      </w:r>
+      <w:r>
+        <w:rPr>
+          <w:sz w:val="28"/>
+          <w:szCs w:val="28"/>
+        </w:rPr>
+        <w:t xml:space="preserve"> представлен фрагмент работы приложения Lab-06</w:t>
+      </w:r>
+      <w:r>
+        <w:rPr>
+          <w:sz w:val="28"/>
+          <w:szCs w:val="28"/>
+          <w:lang w:val="en-US"/>
+        </w:rPr>
+        <w:t>b</w:t>
+      </w:r>
+      <w:r>
+        <w:rPr>
+          <w:sz w:val="28"/>
+          <w:szCs w:val="28"/>
+        </w:rPr>
+        <w:t xml:space="preserve">, где происходит эксклюзивный доступ к заданным итерациям </w:t>
+      </w:r>
+      <w:r>
+        <w:rPr>
+          <w:sz w:val="28"/>
+          <w:szCs w:val="28"/>
+        </w:rPr>
+        <w:t>процессом</w:t>
+      </w:r>
+      <w:r>
+        <w:rPr>
+          <w:sz w:val="28"/>
+          <w:szCs w:val="28"/>
+        </w:rPr>
+        <w:t xml:space="preserve"> </w:t>
+      </w:r>
+      <w:r>
+        <w:rPr>
+          <w:sz w:val="28"/>
+          <w:szCs w:val="28"/>
+          <w:lang w:val="en-US"/>
+        </w:rPr>
+        <w:t>A</w:t>
+      </w:r>
+      <w:r>
+        <w:rPr>
+          <w:sz w:val="28"/>
+          <w:szCs w:val="28"/>
+        </w:rPr>
+        <w:t xml:space="preserve">, а затем </w:t>
+      </w:r>
+      <w:r>
+        <w:rPr>
+          <w:sz w:val="28"/>
+          <w:szCs w:val="28"/>
+        </w:rPr>
+        <w:t>процессом</w:t>
+      </w:r>
+      <w:r>
+        <w:rPr>
+          <w:sz w:val="28"/>
+          <w:szCs w:val="28"/>
+        </w:rPr>
+        <w:t xml:space="preserve"> </w:t>
+      </w:r>
+      <w:r>
+        <w:rPr>
+          <w:sz w:val="28"/>
+          <w:szCs w:val="28"/>
+          <w:lang w:val="en-US"/>
+        </w:rPr>
+        <w:t>B</w:t>
+      </w:r>
+      <w:r>
+        <w:rPr>
+          <w:sz w:val="28"/>
+          <w:szCs w:val="28"/>
+        </w:rPr>
+        <w:t>.</w:t>
+      </w:r>
+    </w:p>
+    <w:p>
+      <w:pPr>
+        <w:spacing w:after="280"/>
+        <w:ind w:firstLine="708"/>
+        <w:jc w:val="center"/>
+        <w:rPr>
+          <w:sz w:val="28"/>
+          <w:szCs w:val="28"/>
+        </w:rPr>
+      </w:pPr>
+      <w:r>
+        <w:rPr>
+          <w:sz w:val="28"/>
+          <w:szCs w:val="28"/>
+        </w:rPr>
+        <w:drawing>
+          <wp:inline distT="0" distB="0" distL="0" distR="0" wp14:anchorId="4D728AA6" wp14:editId="3E3DEB94">
+            <wp:extent cx="3077004" cy="4553585"/>
+            <wp:effectExtent l="0" t="0" r="9525" b="0"/>
+            <wp:docPr id="2" name="Рисунок 2"/>
+            <wp:cNvGraphicFramePr>
+              <a:graphicFrameLocks xmlns:a="http://schemas.openxmlformats.org/drawingml/2006/main" noChangeAspect="1"/>
+            </wp:cNvGraphicFramePr>
+            <a:graphic xmlns:a="http://schemas.openxmlformats.org/drawingml/2006/main">
+              <a:graphicData uri="http://schemas.openxmlformats.org/drawingml/2006/picture">
+                <pic:pic xmlns:pic="http://schemas.openxmlformats.org/drawingml/2006/picture">
+                  <pic:nvPicPr>
+                    <pic:cNvPr id="1" name=""/>
+                    <pic:cNvPicPr/>
+                  </pic:nvPicPr>
+                  <pic:blipFill>
+                    <a:blip r:embed="rId6"/>
+                    <a:stretch>
+                      <a:fillRect/>
+                    </a:stretch>
+                  </pic:blipFill>
+                  <pic:spPr>
+                    <a:xfrm>
+                      <a:off x="0" y="0"/>
+                      <a:ext cx="3077004" cy="4553585"/>
+                    </a:xfrm>
+                    <a:prstGeom prst="rect">
+                      <a:avLst/>
+                    </a:prstGeom>
+                  </pic:spPr>
+                </pic:pic>
+              </a:graphicData>
+            </a:graphic>
+          </wp:inline>
+        </w:drawing>
+      </w:r>
+    </w:p>
+    <w:p>
+      <w:pPr>
+        <w:spacing w:after="280"/>
+        <w:ind w:firstLine="708"/>
+        <w:jc w:val="center"/>
+        <w:rPr>
+          <w:sz w:val="28"/>
+          <w:szCs w:val="28"/>
+        </w:rPr>
+      </w:pPr>
+      <w:r>
+        <w:rPr>
+          <w:sz w:val="28"/>
+          <w:szCs w:val="28"/>
+        </w:rPr>
+        <w:t>Рисунок 1.2 – Процесс А занимает эксклюзивный доступ</w:t>
+      </w:r>
+    </w:p>
+    <w:p>
+      <w:pPr>
+        <w:ind w:firstLine="709"/>
+        <w:jc w:val="both"/>
+        <w:rPr>
+          <w:spacing w:val="-2"/>
+          <w:sz w:val="28"/>
+          <w:szCs w:val="28"/>
+        </w:rPr>
+      </w:pPr>
+      <w:r>
+        <w:rPr>
+          <w:spacing w:val="-2"/>
+          <w:sz w:val="28"/>
+          <w:szCs w:val="28"/>
+        </w:rPr>
+        <w:t xml:space="preserve">В данном приложении можно наблюдать ситуацию, аналогичную приложению </w:t>
+      </w:r>
+      <w:r>
+        <w:rPr>
+          <w:spacing w:val="-2"/>
+          <w:sz w:val="28"/>
+          <w:szCs w:val="28"/>
+          <w:lang w:val="en-US"/>
+        </w:rPr>
+        <w:t>Lab</w:t>
+      </w:r>
+      <w:r>
+        <w:rPr>
+          <w:spacing w:val="-2"/>
+          <w:sz w:val="28"/>
+          <w:szCs w:val="28"/>
+        </w:rPr>
+        <w:t>-06</w:t>
+      </w:r>
+      <w:r>
+        <w:rPr>
+          <w:spacing w:val="-2"/>
+          <w:sz w:val="28"/>
+          <w:szCs w:val="28"/>
+          <w:lang w:val="en-US"/>
+        </w:rPr>
+        <w:t>a</w:t>
+      </w:r>
+      <w:r>
+        <w:rPr>
+          <w:spacing w:val="-2"/>
+          <w:sz w:val="28"/>
+          <w:szCs w:val="28"/>
+        </w:rPr>
+        <w:t xml:space="preserve">, но в этот раз первым эксклюзивный доступ смог перехватить процесс </w:t>
+      </w:r>
+      <w:r>
+        <w:rPr>
+          <w:spacing w:val="-2"/>
+          <w:sz w:val="28"/>
+          <w:szCs w:val="28"/>
+          <w:lang w:val="en-US"/>
+        </w:rPr>
+        <w:t>A</w:t>
+      </w:r>
+      <w:r>
+        <w:rPr>
+          <w:spacing w:val="-2"/>
+          <w:sz w:val="28"/>
+          <w:szCs w:val="28"/>
+        </w:rPr>
+        <w:t xml:space="preserve">, а вторым стал </w:t>
+      </w:r>
+      <w:r>
+        <w:rPr>
+          <w:spacing w:val="-2"/>
+          <w:sz w:val="28"/>
+          <w:szCs w:val="28"/>
+          <w:lang w:val="en-US"/>
+        </w:rPr>
+        <w:t>B</w:t>
+      </w:r>
+      <w:r>
+        <w:rPr>
+          <w:spacing w:val="-2"/>
+          <w:sz w:val="28"/>
+          <w:szCs w:val="28"/>
+        </w:rPr>
+        <w:t xml:space="preserve">. И также как с критической секцией, вышедший из мьютекса процесс </w:t>
+      </w:r>
+      <w:r>
+        <w:rPr>
+          <w:spacing w:val="-2"/>
+          <w:sz w:val="28"/>
+          <w:szCs w:val="28"/>
+          <w:lang w:val="en-US"/>
+        </w:rPr>
+        <w:t>B</w:t>
+      </w:r>
+      <w:r>
+        <w:rPr>
+          <w:spacing w:val="-2"/>
+          <w:sz w:val="28"/>
+          <w:szCs w:val="28"/>
+        </w:rPr>
+        <w:t xml:space="preserve"> может работать вместе с занимающим эксклюзивный доступ процессом А, пока процесс </w:t>
+      </w:r>
+      <w:r>
+        <w:rPr>
+          <w:spacing w:val="-2"/>
+          <w:sz w:val="28"/>
+          <w:szCs w:val="28"/>
+          <w:lang w:val="en-US"/>
+        </w:rPr>
+        <w:t>main</w:t>
+      </w:r>
+      <w:r>
+        <w:rPr>
+          <w:spacing w:val="-2"/>
+          <w:sz w:val="28"/>
+          <w:szCs w:val="28"/>
+        </w:rPr>
+        <w:t xml:space="preserve"> находится в ожидании.</w:t>
+      </w:r>
+    </w:p>
+    <w:p>
+      <w:pPr>
+        <w:ind w:firstLine="709"/>
+        <w:rPr>
+          <w:spacing w:val="-2"/>
+          <w:sz w:val="28"/>
+          <w:szCs w:val="28"/>
+        </w:rPr>
+      </w:pPr>
+    </w:p>
+    <w:p>
+      <w:pPr>
+        <w:ind w:firstLine="709"/>
+        <w:rPr>
+          <w:spacing w:val="-2"/>
+          <w:sz w:val="28"/>
+          <w:szCs w:val="28"/>
+        </w:rPr>
+      </w:pPr>
+    </w:p>
+    <w:p>
+      <w:pPr>
+        <w:pStyle w:val="3"/>
+        <w:spacing w:before="240" w:after="120"/>
+        <w:ind w:firstLine="709"/>
+        <w:rPr>
+          <w:rFonts w:ascii="Times New Roman" w:hAnsi="Times New Roman" w:cs="Times New Roman"/>
+          <w:b/>
+          <w:bCs/>
+          <w:color w:val="auto"/>
+          <w:sz w:val="28"/>
+          <w:szCs w:val="28"/>
+          <w:lang w:val="en-US"/>
+        </w:rPr>
+      </w:pPr>
+      <w:r>
+        <w:rPr>
+          <w:rFonts w:ascii="Times New Roman" w:hAnsi="Times New Roman" w:cs="Times New Roman"/>
+          <w:b/>
+          <w:bCs/>
+          <w:color w:val="auto"/>
+          <w:sz w:val="28"/>
+          <w:szCs w:val="28"/>
+        </w:rPr>
+        <w:lastRenderedPageBreak/>
+        <w:t xml:space="preserve">Приложение </w:t>
+      </w:r>
+      <w:r>
+        <w:rPr>
+          <w:rFonts w:ascii="Times New Roman" w:hAnsi="Times New Roman" w:cs="Times New Roman"/>
+          <w:b/>
+          <w:bCs/>
+          <w:color w:val="auto"/>
+          <w:sz w:val="28"/>
+          <w:szCs w:val="28"/>
+          <w:lang w:val="en-US"/>
+        </w:rPr>
+        <w:t>Lab</w:t>
+      </w:r>
+      <w:r>
+        <w:rPr>
+          <w:rFonts w:ascii="Times New Roman" w:hAnsi="Times New Roman" w:cs="Times New Roman"/>
+          <w:b/>
+          <w:bCs/>
+          <w:color w:val="auto"/>
+          <w:sz w:val="28"/>
+          <w:szCs w:val="28"/>
+        </w:rPr>
+        <w:t>-06</w:t>
+      </w:r>
+      <w:r>
+        <w:rPr>
+          <w:rFonts w:ascii="Times New Roman" w:hAnsi="Times New Roman" w:cs="Times New Roman"/>
+          <w:b/>
+          <w:bCs/>
+          <w:color w:val="auto"/>
+          <w:sz w:val="28"/>
+          <w:szCs w:val="28"/>
+          <w:lang w:val="en-US"/>
+        </w:rPr>
+        <w:t>c</w:t>
+      </w:r>
+    </w:p>
+    <w:p>
+      <w:pPr>
+        <w:ind w:firstLine="708"/>
+        <w:jc w:val="both"/>
+        <w:rPr>
+          <w:spacing w:val="-4"/>
+          <w:sz w:val="28"/>
+          <w:szCs w:val="28"/>
+        </w:rPr>
+      </w:pPr>
+      <w:r>
+        <w:rPr>
+          <w:spacing w:val="-4"/>
+          <w:sz w:val="28"/>
+          <w:szCs w:val="28"/>
+        </w:rPr>
+        <w:t xml:space="preserve">Для выполнения следующего задания было необходимо адаптировать прошлое приложение под использование бинарного семафора, вместо мьютекса. </w:t>
+      </w:r>
+    </w:p>
+    <w:p>
+      <w:pPr>
+        <w:ind w:firstLine="708"/>
+        <w:jc w:val="both"/>
+        <w:rPr>
+          <w:spacing w:val="-4"/>
+          <w:sz w:val="28"/>
+          <w:szCs w:val="28"/>
+        </w:rPr>
+      </w:pPr>
+      <w:r>
+        <w:rPr>
+          <w:spacing w:val="-4"/>
+          <w:sz w:val="28"/>
+          <w:szCs w:val="28"/>
+        </w:rPr>
+        <w:t xml:space="preserve">Код приложения представлен в приложении В.  </w:t>
+      </w:r>
+    </w:p>
+    <w:p>
+      <w:pPr>
+        <w:spacing w:after="280"/>
+        <w:ind w:firstLine="708"/>
+        <w:jc w:val="both"/>
+        <w:rPr>
+          <w:spacing w:val="-4"/>
+          <w:sz w:val="28"/>
+          <w:szCs w:val="28"/>
+        </w:rPr>
+      </w:pPr>
+      <w:r>
+        <w:rPr>
+          <w:spacing w:val="-4"/>
+          <w:sz w:val="28"/>
+          <w:szCs w:val="28"/>
+        </w:rPr>
+        <w:t>На рисунке 1.</w:t>
+      </w:r>
+      <w:r>
+        <w:rPr>
+          <w:spacing w:val="-4"/>
+          <w:sz w:val="28"/>
+          <w:szCs w:val="28"/>
+        </w:rPr>
+        <w:t>3</w:t>
+      </w:r>
+      <w:r>
+        <w:rPr>
+          <w:spacing w:val="-4"/>
+          <w:sz w:val="28"/>
+          <w:szCs w:val="28"/>
+        </w:rPr>
+        <w:t xml:space="preserve"> представлен фрагмент работы приложения Lab-06</w:t>
+      </w:r>
+      <w:r>
+        <w:rPr>
+          <w:spacing w:val="-4"/>
+          <w:sz w:val="28"/>
+          <w:szCs w:val="28"/>
+          <w:lang w:val="en-US"/>
+        </w:rPr>
+        <w:t>c</w:t>
+      </w:r>
+      <w:r>
+        <w:rPr>
+          <w:spacing w:val="-4"/>
+          <w:sz w:val="28"/>
+          <w:szCs w:val="28"/>
+        </w:rPr>
+        <w:t xml:space="preserve">, где происходит эксклюзивный доступ к заданным итерациям процессом А, а затем процессом </w:t>
+      </w:r>
+      <w:r>
+        <w:rPr>
+          <w:spacing w:val="-4"/>
+          <w:sz w:val="28"/>
+          <w:szCs w:val="28"/>
+          <w:lang w:val="en-US"/>
+        </w:rPr>
+        <w:t>B</w:t>
+      </w:r>
+      <w:r>
+        <w:rPr>
+          <w:spacing w:val="-4"/>
+          <w:sz w:val="28"/>
+          <w:szCs w:val="28"/>
+        </w:rPr>
+        <w:t>.</w:t>
+      </w:r>
+    </w:p>
+    <w:p>
+      <w:pPr>
+        <w:spacing w:after="280"/>
+        <w:jc w:val="center"/>
+        <w:rPr>
+          <w:sz w:val="28"/>
+          <w:szCs w:val="28"/>
+        </w:rPr>
+      </w:pPr>
+      <w:r>
+        <w:rPr>
+          <w:sz w:val="28"/>
+          <w:szCs w:val="28"/>
+        </w:rPr>
+        <w:drawing>
+          <wp:inline distT="0" distB="0" distL="0" distR="0" wp14:anchorId="3892B068" wp14:editId="6E865248">
+            <wp:extent cx="4039164" cy="4563112"/>
+            <wp:effectExtent l="0" t="0" r="0" b="8890"/>
+            <wp:docPr id="3" name="Рисунок 3"/>
+            <wp:cNvGraphicFramePr>
+              <a:graphicFrameLocks xmlns:a="http://schemas.openxmlformats.org/drawingml/2006/main" noChangeAspect="1"/>
+            </wp:cNvGraphicFramePr>
+            <a:graphic xmlns:a="http://schemas.openxmlformats.org/drawingml/2006/main">
+              <a:graphicData uri="http://schemas.openxmlformats.org/drawingml/2006/picture">
+                <pic:pic xmlns:pic="http://schemas.openxmlformats.org/drawingml/2006/picture">
+                  <pic:nvPicPr>
+                    <pic:cNvPr id="1" name=""/>
+                    <pic:cNvPicPr/>
+                  </pic:nvPicPr>
+                  <pic:blipFill>
+                    <a:blip r:embed="rId7"/>
+                    <a:stretch>
+                      <a:fillRect/>
+                    </a:stretch>
+                  </pic:blipFill>
+                  <pic:spPr>
+                    <a:xfrm>
+                      <a:off x="0" y="0"/>
+                      <a:ext cx="4039164" cy="4563112"/>
+                    </a:xfrm>
+                    <a:prstGeom prst="rect">
+                      <a:avLst/>
+                    </a:prstGeom>
+                  </pic:spPr>
+                </pic:pic>
+              </a:graphicData>
+            </a:graphic>
+          </wp:inline>
+        </w:drawing>
+      </w:r>
+    </w:p>
+    <w:p>
+      <w:pPr>
+        <w:spacing w:after="280"/>
+        <w:jc w:val="center"/>
+        <w:rPr>
+          <w:sz w:val="28"/>
+          <w:szCs w:val="28"/>
+        </w:rPr>
+      </w:pPr>
+      <w:r>
+        <w:rPr>
+          <w:sz w:val="28"/>
+          <w:szCs w:val="28"/>
+        </w:rPr>
+        <w:t>Рисунок 1.3 – Процесс А занимает эксклюзивный доступ</w:t>
+      </w:r>
+    </w:p>
+    <w:p>
+      <w:pPr>
+        <w:ind w:firstLine="709"/>
+        <w:jc w:val="both"/>
+        <w:rPr>
+          <w:sz w:val="28"/>
+          <w:szCs w:val="28"/>
+        </w:rPr>
+      </w:pPr>
+      <w:r>
+        <w:rPr>
+          <w:sz w:val="28"/>
+          <w:szCs w:val="28"/>
+        </w:rPr>
+        <w:t xml:space="preserve">В данном приложении можно наблюдать ситуацию, аналогичную приложению </w:t>
+      </w:r>
+      <w:r>
+        <w:rPr>
+          <w:sz w:val="28"/>
+          <w:szCs w:val="28"/>
+          <w:lang w:val="en-US"/>
+        </w:rPr>
+        <w:t>Lab</w:t>
+      </w:r>
+      <w:r>
+        <w:rPr>
+          <w:sz w:val="28"/>
+          <w:szCs w:val="28"/>
+        </w:rPr>
+        <w:t>-06</w:t>
+      </w:r>
+      <w:r>
+        <w:rPr>
+          <w:sz w:val="28"/>
+          <w:szCs w:val="28"/>
+          <w:lang w:val="en-US"/>
+        </w:rPr>
+        <w:t>a</w:t>
+      </w:r>
+      <w:r>
+        <w:rPr>
+          <w:sz w:val="28"/>
+          <w:szCs w:val="28"/>
+        </w:rPr>
+        <w:t xml:space="preserve">, но в этот раз первым эксклюзивный доступ смог перехватить поток </w:t>
+      </w:r>
+      <w:r>
+        <w:rPr>
+          <w:sz w:val="28"/>
+          <w:szCs w:val="28"/>
+        </w:rPr>
+        <w:t>А</w:t>
+      </w:r>
+      <w:r>
+        <w:rPr>
+          <w:sz w:val="28"/>
+          <w:szCs w:val="28"/>
+        </w:rPr>
+        <w:t xml:space="preserve">, а вторым стал </w:t>
+      </w:r>
+      <w:r>
+        <w:rPr>
+          <w:sz w:val="28"/>
+          <w:szCs w:val="28"/>
+          <w:lang w:val="en-US"/>
+        </w:rPr>
+        <w:t>main</w:t>
+      </w:r>
+      <w:r>
+        <w:rPr>
+          <w:sz w:val="28"/>
+          <w:szCs w:val="28"/>
+        </w:rPr>
+        <w:t>.</w:t>
+      </w:r>
+      <w:r>
+        <w:rPr>
+          <w:sz w:val="28"/>
+          <w:szCs w:val="28"/>
+        </w:rPr>
+        <w:t xml:space="preserve"> И также как с </w:t>
+      </w:r>
+      <w:r>
+        <w:rPr>
+          <w:sz w:val="28"/>
+          <w:szCs w:val="28"/>
+        </w:rPr>
+        <w:t xml:space="preserve">мьютексом, </w:t>
+      </w:r>
+      <w:r>
+        <w:rPr>
+          <w:sz w:val="28"/>
+          <w:szCs w:val="28"/>
+        </w:rPr>
+        <w:t xml:space="preserve">вышедший из </w:t>
+      </w:r>
+      <w:r>
+        <w:rPr>
+          <w:sz w:val="28"/>
+          <w:szCs w:val="28"/>
+        </w:rPr>
+        <w:t xml:space="preserve">семафора </w:t>
+      </w:r>
+      <w:r>
+        <w:rPr>
+          <w:sz w:val="28"/>
+          <w:szCs w:val="28"/>
+        </w:rPr>
+        <w:t xml:space="preserve">поток </w:t>
+      </w:r>
+      <w:r>
+        <w:rPr>
+          <w:sz w:val="28"/>
+          <w:szCs w:val="28"/>
+          <w:lang w:val="en-US"/>
+        </w:rPr>
+        <w:t>main</w:t>
+      </w:r>
+      <w:r>
+        <w:rPr>
+          <w:sz w:val="28"/>
+          <w:szCs w:val="28"/>
+        </w:rPr>
+        <w:t xml:space="preserve"> может работать вместе с занимающим эксклюзивный доступ потоком А, пока поток </w:t>
+      </w:r>
+      <w:r>
+        <w:rPr>
+          <w:sz w:val="28"/>
+          <w:szCs w:val="28"/>
+          <w:lang w:val="en-US"/>
+        </w:rPr>
+        <w:t>B</w:t>
+      </w:r>
+      <w:r>
+        <w:rPr>
+          <w:sz w:val="28"/>
+          <w:szCs w:val="28"/>
+        </w:rPr>
+        <w:t xml:space="preserve"> </w:t>
+      </w:r>
+      <w:r>
+        <w:rPr>
+          <w:sz w:val="28"/>
+          <w:szCs w:val="28"/>
+        </w:rPr>
+        <w:t>находится в ожидании.</w:t>
+      </w:r>
+    </w:p>
+    <w:p>
+      <w:pPr>
+        <w:spacing w:after="280"/>
+        <w:jc w:val="both"/>
+        <w:rPr>
+          <w:sz w:val="28"/>
+          <w:szCs w:val="28"/>
+        </w:rPr>
+      </w:pPr>
+    </w:p>
+    <w:p>
+      <w:pPr>
+        <w:ind w:firstLine="709"/>
+        <w:jc w:val="both"/>
+        <w:rPr>
+          <w:sz w:val="28"/>
+          <w:szCs w:val="28"/>
+        </w:rPr>
+      </w:pPr>
+      <w:r>
+        <w:rPr>
+          <w:sz w:val="28"/>
+          <w:szCs w:val="28"/>
+        </w:rPr>
+        <w:br w:type="page"/>
+      </w:r>
+    </w:p>
+    <w:p>
+      <w:pPr>
+        <w:pStyle w:val="3"/>
+        <w:spacing w:before="240" w:after="120"/>
+        <w:ind w:firstLine="709"/>
+        <w:rPr>
+          <w:rFonts w:ascii="Times New Roman" w:hAnsi="Times New Roman" w:cs="Times New Roman"/>
+          <w:b/>
+          <w:bCs/>
+          <w:color w:val="auto"/>
+          <w:sz w:val="28"/>
+          <w:szCs w:val="28"/>
+          <w:lang w:val="en-US"/>
+        </w:rPr>
+      </w:pPr>
+      <w:r>
+        <w:rPr>
+          <w:rFonts w:ascii="Times New Roman" w:hAnsi="Times New Roman" w:cs="Times New Roman"/>
+          <w:b/>
+          <w:bCs/>
+          <w:color w:val="auto"/>
+          <w:sz w:val="28"/>
+          <w:szCs w:val="28"/>
+        </w:rPr>
+        <w:lastRenderedPageBreak/>
+        <w:t xml:space="preserve">Приложение </w:t>
+      </w:r>
+      <w:r>
+        <w:rPr>
+          <w:rFonts w:ascii="Times New Roman" w:hAnsi="Times New Roman" w:cs="Times New Roman"/>
+          <w:b/>
+          <w:bCs/>
+          <w:color w:val="auto"/>
+          <w:sz w:val="28"/>
+          <w:szCs w:val="28"/>
+          <w:lang w:val="en-US"/>
+        </w:rPr>
+        <w:t>Lab</w:t>
+      </w:r>
+      <w:r>
+        <w:rPr>
+          <w:rFonts w:ascii="Times New Roman" w:hAnsi="Times New Roman" w:cs="Times New Roman"/>
+          <w:b/>
+          <w:bCs/>
+          <w:color w:val="auto"/>
+          <w:sz w:val="28"/>
+          <w:szCs w:val="28"/>
+        </w:rPr>
+        <w:t>-06</w:t>
+      </w:r>
+      <w:r>
+        <w:rPr>
+          <w:rFonts w:ascii="Times New Roman" w:hAnsi="Times New Roman" w:cs="Times New Roman"/>
+          <w:b/>
+          <w:bCs/>
+          <w:color w:val="auto"/>
+          <w:sz w:val="28"/>
+          <w:szCs w:val="28"/>
+          <w:lang w:val="en-US"/>
+        </w:rPr>
+        <w:t>d</w:t>
+      </w:r>
+    </w:p>
+    <w:p>
+      <w:pPr>
+        <w:ind w:firstLine="708"/>
+        <w:jc w:val="both"/>
+        <w:rPr>
+          <w:sz w:val="28"/>
+          <w:szCs w:val="28"/>
+        </w:rPr>
+      </w:pPr>
+      <w:r>
+        <w:rPr>
+          <w:sz w:val="28"/>
+          <w:szCs w:val="28"/>
+        </w:rPr>
+        <w:t xml:space="preserve">В последнем задании для ОС </w:t>
+      </w:r>
+      <w:r>
+        <w:rPr>
+          <w:sz w:val="28"/>
+          <w:szCs w:val="28"/>
+          <w:lang w:val="en-US"/>
+        </w:rPr>
+        <w:t>Windows</w:t>
+      </w:r>
+      <w:r>
+        <w:rPr>
+          <w:sz w:val="28"/>
+          <w:szCs w:val="28"/>
+        </w:rPr>
+        <w:t xml:space="preserve"> </w:t>
+      </w:r>
+      <w:r>
+        <w:rPr>
+          <w:sz w:val="28"/>
+          <w:szCs w:val="28"/>
+        </w:rPr>
+        <w:t xml:space="preserve">было необходимо опробовать иной подход к синхронизации, а именно применив события. В данном приложении создаются 2 процесса, ожидающих сигнала по глобальному событию. Процесс </w:t>
+      </w:r>
+      <w:r>
+        <w:rPr>
+          <w:sz w:val="28"/>
+          <w:szCs w:val="28"/>
+          <w:lang w:val="en-US"/>
+        </w:rPr>
+        <w:t>main</w:t>
+      </w:r>
+      <w:r>
+        <w:rPr>
+          <w:sz w:val="28"/>
+          <w:szCs w:val="28"/>
+        </w:rPr>
+        <w:t xml:space="preserve"> по достижению 15 итерации активирует данное событие, тем самым запуская к выполнению ожидающие процессы А и В. </w:t>
+      </w:r>
+    </w:p>
+    <w:p>
+      <w:pPr>
+        <w:ind w:firstLine="708"/>
+        <w:jc w:val="both"/>
+        <w:rPr>
+          <w:sz w:val="28"/>
+          <w:szCs w:val="28"/>
+        </w:rPr>
+      </w:pPr>
+      <w:r>
+        <w:rPr>
+          <w:sz w:val="28"/>
+          <w:szCs w:val="28"/>
+        </w:rPr>
+        <w:t xml:space="preserve">Код приложения представлен в листинге Г. </w:t>
+      </w:r>
+    </w:p>
+    <w:p>
+      <w:pPr>
+        <w:spacing w:after="280"/>
+        <w:ind w:firstLine="708"/>
+        <w:jc w:val="both"/>
+        <w:rPr>
+          <w:sz w:val="28"/>
+          <w:szCs w:val="28"/>
+        </w:rPr>
+      </w:pPr>
+      <w:r>
+        <w:rPr>
+          <w:sz w:val="28"/>
+          <w:szCs w:val="28"/>
+        </w:rPr>
+        <w:t xml:space="preserve">На рисунке 1.4 представлен фрагмент выполнения приложения, на котором зафиксирован момент активации ожидающих процессов по достижению 15 итерации </w:t>
+      </w:r>
+      <w:r>
+        <w:rPr>
+          <w:sz w:val="28"/>
+          <w:szCs w:val="28"/>
+          <w:lang w:val="en-US"/>
+        </w:rPr>
+        <w:t>main</w:t>
+      </w:r>
+      <w:r>
+        <w:rPr>
+          <w:sz w:val="28"/>
+          <w:szCs w:val="28"/>
+        </w:rPr>
+        <w:t xml:space="preserve"> процессом</w:t>
+      </w:r>
+      <w:r>
+        <w:rPr>
+          <w:sz w:val="28"/>
+          <w:szCs w:val="28"/>
+        </w:rPr>
+        <w:t>.</w:t>
+      </w:r>
+    </w:p>
+    <w:p>
+      <w:pPr>
+        <w:spacing w:after="280"/>
+        <w:jc w:val="center"/>
+        <w:rPr>
+          <w:sz w:val="28"/>
+          <w:szCs w:val="28"/>
+        </w:rPr>
+      </w:pPr>
+      <w:r>
+        <w:rPr>
+          <w:sz w:val="28"/>
+          <w:szCs w:val="28"/>
+        </w:rPr>
+        <w:drawing>
+          <wp:inline distT="0" distB="0" distL="0" distR="0" wp14:anchorId="1CA51083" wp14:editId="03773375">
+            <wp:extent cx="4020111" cy="3610479"/>
+            <wp:effectExtent l="0" t="0" r="0" b="9525"/>
+            <wp:docPr id="4" name="Рисунок 4"/>
+            <wp:cNvGraphicFramePr>
+              <a:graphicFrameLocks xmlns:a="http://schemas.openxmlformats.org/drawingml/2006/main" noChangeAspect="1"/>
+            </wp:cNvGraphicFramePr>
+            <a:graphic xmlns:a="http://schemas.openxmlformats.org/drawingml/2006/main">
+              <a:graphicData uri="http://schemas.openxmlformats.org/drawingml/2006/picture">
+                <pic:pic xmlns:pic="http://schemas.openxmlformats.org/drawingml/2006/picture">
+                  <pic:nvPicPr>
+                    <pic:cNvPr id="1" name=""/>
+                    <pic:cNvPicPr/>
+                  </pic:nvPicPr>
+                  <pic:blipFill>
+                    <a:blip r:embed="rId8"/>
+                    <a:stretch>
+                      <a:fillRect/>
+                    </a:stretch>
+                  </pic:blipFill>
+                  <pic:spPr>
+                    <a:xfrm>
+                      <a:off x="0" y="0"/>
+                      <a:ext cx="4020111" cy="3610479"/>
+                    </a:xfrm>
+                    <a:prstGeom prst="rect">
+                      <a:avLst/>
+                    </a:prstGeom>
+                  </pic:spPr>
+                </pic:pic>
+              </a:graphicData>
+            </a:graphic>
+          </wp:inline>
+        </w:drawing>
+      </w:r>
+    </w:p>
+    <w:p>
+      <w:pPr>
+        <w:spacing w:after="280"/>
+        <w:jc w:val="center"/>
+        <w:rPr>
+          <w:sz w:val="28"/>
+          <w:szCs w:val="28"/>
+        </w:rPr>
+      </w:pPr>
+      <w:r>
+        <w:rPr>
+          <w:sz w:val="28"/>
+          <w:szCs w:val="28"/>
+        </w:rPr>
+        <w:t>Рисунок 1.4 – Ожидающие процессы начинают работу по сигналу</w:t>
+      </w:r>
+    </w:p>
+    <w:p>
+      <w:pPr>
+        <w:ind w:firstLine="709"/>
+        <w:rPr>
+          <w:sz w:val="28"/>
+          <w:szCs w:val="28"/>
+        </w:rPr>
+      </w:pPr>
+      <w:r>
+        <w:rPr>
+          <w:sz w:val="28"/>
+          <w:szCs w:val="28"/>
+        </w:rPr>
+        <w:t xml:space="preserve">Можно отчетливо увидеть разницу между итерациями родительского процесса и дочерних </w:t>
+      </w:r>
+      <w:r>
+        <w:rPr>
+          <w:sz w:val="28"/>
+          <w:szCs w:val="28"/>
+          <w:lang w:val="en-US"/>
+        </w:rPr>
+        <w:t>A</w:t>
+      </w:r>
+      <w:r>
+        <w:rPr>
+          <w:sz w:val="28"/>
+          <w:szCs w:val="28"/>
+        </w:rPr>
+        <w:t xml:space="preserve"> </w:t>
+      </w:r>
+      <w:r>
+        <w:rPr>
+          <w:sz w:val="28"/>
+          <w:szCs w:val="28"/>
+        </w:rPr>
+        <w:t xml:space="preserve">и </w:t>
+      </w:r>
+      <w:r>
+        <w:rPr>
+          <w:sz w:val="28"/>
+          <w:szCs w:val="28"/>
+          <w:lang w:val="en-US"/>
+        </w:rPr>
+        <w:t>B</w:t>
+      </w:r>
+      <w:r>
+        <w:rPr>
+          <w:sz w:val="28"/>
+          <w:szCs w:val="28"/>
+        </w:rPr>
+        <w:t>, что свидетельствует об успешной синхронизации процессов с помощью события.</w:t>
+      </w:r>
+    </w:p>
+    <w:p>
+      <w:pPr>
+        <w:pStyle w:val="1"/>
+        <w:pageBreakBefore/>
+        <w:numPr>
+          <w:ilvl w:val="0"/>
+          <w:numId w:val="7"/>
+        </w:numPr>
+        <w:spacing w:after="360"/>
+        <w:jc w:val="both"/>
+        <w:rPr>
+          <w:rFonts w:ascii="Times New Roman" w:hAnsi="Times New Roman" w:cs="Times New Roman"/>
+          <w:b/>
+          <w:bCs/>
+          <w:color w:val="auto"/>
+          <w:sz w:val="28"/>
+          <w:szCs w:val="28"/>
+          <w:lang w:val="en-US"/>
+        </w:rPr>
+      </w:pPr>
+      <w:r>
+        <w:rPr>
+          <w:rFonts w:ascii="Times New Roman" w:hAnsi="Times New Roman" w:cs="Times New Roman"/>
+          <w:b/>
+          <w:bCs/>
+          <w:color w:val="auto"/>
+          <w:sz w:val="28"/>
+          <w:szCs w:val="28"/>
+        </w:rPr>
+        <w:lastRenderedPageBreak/>
+        <w:t xml:space="preserve">Задачи </w:t>
+      </w:r>
+      <w:r>
+        <w:rPr>
+          <w:rFonts w:ascii="Times New Roman" w:hAnsi="Times New Roman" w:cs="Times New Roman"/>
+          <w:b/>
+          <w:bCs/>
+          <w:color w:val="auto"/>
+          <w:sz w:val="28"/>
+          <w:szCs w:val="28"/>
+        </w:rPr>
+        <w:t xml:space="preserve">для </w:t>
+      </w:r>
+      <w:r>
+        <w:rPr>
+          <w:rFonts w:ascii="Times New Roman" w:hAnsi="Times New Roman" w:cs="Times New Roman"/>
+          <w:b/>
+          <w:bCs/>
+          <w:color w:val="auto"/>
+          <w:sz w:val="28"/>
+          <w:szCs w:val="28"/>
+          <w:lang w:val="en-US"/>
+        </w:rPr>
+        <w:t>Linux</w:t>
+      </w:r>
+    </w:p>
+    <w:p>
+      <w:pPr>
+        <w:pStyle w:val="2"/>
+        <w:spacing w:before="360" w:after="240"/>
+        <w:ind w:firstLine="360"/>
+        <w:jc w:val="both"/>
+        <w:rPr>
+          <w:rFonts w:ascii="Times New Roman" w:hAnsi="Times New Roman" w:cs="Times New Roman"/>
+          <w:b/>
+          <w:bCs/>
+          <w:color w:val="auto"/>
+          <w:sz w:val="28"/>
+          <w:szCs w:val="28"/>
+        </w:rPr>
+      </w:pPr>
+      <w:r>
+        <w:rPr>
+          <w:rFonts w:ascii="Times New Roman" w:hAnsi="Times New Roman" w:cs="Times New Roman"/>
+          <w:b/>
+          <w:bCs/>
+          <w:color w:val="auto"/>
+          <w:sz w:val="28"/>
+          <w:szCs w:val="28"/>
+        </w:rPr>
+        <w:t>Уровень 4-5</w:t>
+      </w:r>
+    </w:p>
+    <w:p>
+      <w:pPr>
+        <w:pStyle w:val="3"/>
+        <w:spacing w:before="240" w:after="120"/>
+        <w:ind w:firstLine="360"/>
+        <w:rPr>
+          <w:rFonts w:ascii="Times New Roman" w:hAnsi="Times New Roman" w:cs="Times New Roman"/>
+          <w:b/>
+          <w:bCs/>
+          <w:color w:val="auto"/>
+          <w:sz w:val="28"/>
+          <w:szCs w:val="28"/>
+        </w:rPr>
+      </w:pPr>
+      <w:r>
+        <w:rPr>
+          <w:rFonts w:ascii="Times New Roman" w:hAnsi="Times New Roman" w:cs="Times New Roman"/>
+          <w:b/>
+          <w:bCs/>
+          <w:color w:val="auto"/>
+          <w:sz w:val="28"/>
+          <w:szCs w:val="28"/>
+        </w:rPr>
+        <w:t xml:space="preserve">Приложение </w:t>
+      </w:r>
+      <w:r>
+        <w:rPr>
+          <w:rFonts w:ascii="Times New Roman" w:hAnsi="Times New Roman" w:cs="Times New Roman"/>
+          <w:b/>
+          <w:bCs/>
+          <w:color w:val="auto"/>
+          <w:sz w:val="28"/>
+          <w:szCs w:val="28"/>
+          <w:lang w:val="en-US"/>
+        </w:rPr>
+        <w:t>Lab</w:t>
+      </w:r>
+      <w:r>
+        <w:rPr>
+          <w:rFonts w:ascii="Times New Roman" w:hAnsi="Times New Roman" w:cs="Times New Roman"/>
+          <w:b/>
+          <w:bCs/>
+          <w:color w:val="auto"/>
+          <w:sz w:val="28"/>
+          <w:szCs w:val="28"/>
+        </w:rPr>
+        <w:t>-06</w:t>
+      </w:r>
+      <w:r>
+        <w:rPr>
+          <w:rFonts w:ascii="Times New Roman" w:hAnsi="Times New Roman" w:cs="Times New Roman"/>
+          <w:b/>
+          <w:bCs/>
+          <w:color w:val="auto"/>
+          <w:sz w:val="28"/>
+          <w:szCs w:val="28"/>
+          <w:lang w:val="en-US"/>
+        </w:rPr>
+        <w:t>a</w:t>
+      </w:r>
+    </w:p>
+    <w:p>
+      <w:pPr>
+        <w:ind w:firstLine="360"/>
+        <w:jc w:val="both"/>
+        <w:rPr>
+          <w:sz w:val="28"/>
+          <w:szCs w:val="28"/>
+        </w:rPr>
+      </w:pPr>
+      <w:r>
+        <w:rPr>
+          <w:sz w:val="28"/>
+          <w:szCs w:val="28"/>
+        </w:rPr>
+        <w:t xml:space="preserve">Данное приложение является аналогом соответствующего приложения на ОС </w:t>
+      </w:r>
+      <w:r>
+        <w:rPr>
+          <w:sz w:val="28"/>
+          <w:szCs w:val="28"/>
+          <w:lang w:val="en-US"/>
+        </w:rPr>
+        <w:t>Windows</w:t>
+      </w:r>
+      <w:r>
+        <w:rPr>
+          <w:sz w:val="28"/>
+          <w:szCs w:val="28"/>
+        </w:rPr>
+        <w:t>.</w:t>
+      </w:r>
+      <w:r>
+        <w:rPr>
+          <w:sz w:val="28"/>
+          <w:szCs w:val="28"/>
+        </w:rPr>
+        <w:t xml:space="preserve"> Важной особенностью является использование мьютекса вместо критической секции, что связанно с тем, что в </w:t>
+      </w:r>
+      <w:r>
+        <w:rPr>
+          <w:sz w:val="28"/>
+          <w:szCs w:val="28"/>
+          <w:lang w:val="en-US"/>
+        </w:rPr>
+        <w:t>Linux</w:t>
+      </w:r>
+      <w:r>
+        <w:rPr>
+          <w:sz w:val="28"/>
+          <w:szCs w:val="28"/>
+        </w:rPr>
+        <w:t xml:space="preserve"> </w:t>
+      </w:r>
+      <w:r>
+        <w:rPr>
+          <w:sz w:val="28"/>
+          <w:szCs w:val="28"/>
+        </w:rPr>
+        <w:t>нет прямого аналога критической секции.</w:t>
+      </w:r>
+    </w:p>
+    <w:p>
+      <w:pPr>
+        <w:ind w:firstLine="360"/>
+        <w:jc w:val="both"/>
+        <w:rPr>
+          <w:sz w:val="28"/>
+          <w:szCs w:val="28"/>
+        </w:rPr>
+      </w:pPr>
+      <w:r>
+        <w:rPr>
+          <w:sz w:val="28"/>
+          <w:szCs w:val="28"/>
+        </w:rPr>
+        <w:t xml:space="preserve"> Код приложения представлен в приложении Ж. </w:t>
+      </w:r>
+    </w:p>
+    <w:p>
+      <w:pPr>
+        <w:ind w:firstLine="360"/>
+        <w:jc w:val="both"/>
+        <w:rPr>
+          <w:sz w:val="28"/>
+          <w:szCs w:val="28"/>
+        </w:rPr>
+      </w:pPr>
+      <w:r>
+        <w:rPr>
+          <w:sz w:val="28"/>
+          <w:szCs w:val="28"/>
+        </w:rPr>
+        <w:t>Н</w:t>
+      </w:r>
+      <w:r>
+        <w:rPr>
+          <w:sz w:val="28"/>
+          <w:szCs w:val="28"/>
+        </w:rPr>
+        <w:t xml:space="preserve">а рисунке </w:t>
+      </w:r>
+      <w:r>
+        <w:rPr>
+          <w:sz w:val="28"/>
+          <w:szCs w:val="28"/>
+        </w:rPr>
+        <w:t>2</w:t>
+      </w:r>
+      <w:r>
+        <w:rPr>
+          <w:sz w:val="28"/>
+          <w:szCs w:val="28"/>
+        </w:rPr>
+        <w:t>.</w:t>
+      </w:r>
+      <w:r>
+        <w:rPr>
+          <w:sz w:val="28"/>
+          <w:szCs w:val="28"/>
+        </w:rPr>
+        <w:t>1</w:t>
+      </w:r>
+      <w:r>
+        <w:rPr>
+          <w:sz w:val="28"/>
+          <w:szCs w:val="28"/>
+        </w:rPr>
+        <w:t xml:space="preserve"> представлен фрагмент работы приложения Lab-06</w:t>
+      </w:r>
+      <w:r>
+        <w:rPr>
+          <w:sz w:val="28"/>
+          <w:szCs w:val="28"/>
+        </w:rPr>
+        <w:t>а</w:t>
+      </w:r>
+      <w:r>
+        <w:rPr>
+          <w:sz w:val="28"/>
+          <w:szCs w:val="28"/>
+        </w:rPr>
+        <w:t xml:space="preserve">, где происходит эксклюзивный доступ к заданным итерациям </w:t>
+      </w:r>
+      <w:r>
+        <w:rPr>
+          <w:sz w:val="28"/>
+          <w:szCs w:val="28"/>
+        </w:rPr>
+        <w:t>потоком</w:t>
+      </w:r>
+      <w:r>
+        <w:rPr>
+          <w:sz w:val="28"/>
+          <w:szCs w:val="28"/>
+        </w:rPr>
+        <w:t xml:space="preserve"> </w:t>
+      </w:r>
+      <w:r>
+        <w:rPr>
+          <w:sz w:val="28"/>
+          <w:szCs w:val="28"/>
+        </w:rPr>
+        <w:t>А</w:t>
+      </w:r>
+      <w:r>
+        <w:rPr>
+          <w:sz w:val="28"/>
+          <w:szCs w:val="28"/>
+        </w:rPr>
+        <w:t xml:space="preserve">, а затем </w:t>
+      </w:r>
+      <w:r>
+        <w:rPr>
+          <w:sz w:val="28"/>
+          <w:szCs w:val="28"/>
+        </w:rPr>
+        <w:t>потоком</w:t>
+      </w:r>
+      <w:r>
+        <w:rPr>
+          <w:sz w:val="28"/>
+          <w:szCs w:val="28"/>
+        </w:rPr>
+        <w:t xml:space="preserve"> </w:t>
+      </w:r>
+      <w:proofErr w:type="spellStart"/>
+      <w:r>
+        <w:rPr>
+          <w:sz w:val="28"/>
+          <w:szCs w:val="28"/>
+        </w:rPr>
+        <w:t>main</w:t>
+      </w:r>
+      <w:proofErr w:type="spellEnd"/>
+      <w:r>
+        <w:rPr>
+          <w:sz w:val="28"/>
+          <w:szCs w:val="28"/>
+        </w:rPr>
+        <w:t>.</w:t>
+      </w:r>
+    </w:p>
+    <w:p>
+      <w:pPr>
+        <w:jc w:val="both"/>
+        <w:rPr>
+          <w:sz w:val="28"/>
+          <w:szCs w:val="28"/>
+        </w:rPr>
+      </w:pPr>
+    </w:p>
+    <w:p/>
+    <w:p/>
+    <w:p/>
+    <w:p>
+      <w:pPr>
+        <w:rPr>
+          <w:sz w:val="28"/>
+          <w:szCs w:val="28"/>
+        </w:rPr>
+      </w:pPr>
+    </w:p>
+    <w:p>
+      <w:pPr>
+        <w:ind w:firstLine="709"/>
+        <w:rPr>
+          <w:sz w:val="28"/>
+          <w:szCs w:val="28"/>
+        </w:rPr>
+      </w:pPr>
+    </w:p>
+    <w:p>
+      <w:pPr>
+        <w:spacing w:after="280"/>
+        <w:jc w:val="both"/>
+        <w:rPr>
+          <w:sz w:val="28"/>
+          <w:szCs w:val="28"/>
+        </w:rPr>
+      </w:pPr>
+    </w:p>
+    <w:p>
+      <w:pPr>
+        <w:spacing w:after="280"/>
         <w:jc w:val="both"/>
         <w:rPr>
           <w:sz w:val="28"/>
@@ -964,6 +2789,95 @@
 <file path=word/numbering.xml><?xml version="1.0" encoding="utf-8"?>
 <w:numbering xmlns:wpc="http://schemas.microsoft.com/office/word/2010/wordprocessingCanvas" xmlns:cx="http://schemas.microsoft.com/office/drawing/2014/chartex" xmlns:cx1="http://schemas.microsoft.com/office/drawing/2015/9/8/chartex" xmlns:cx2="http://schemas.microsoft.com/office/drawing/2015/10/21/chartex" xmlns:cx3="http://schemas.microsoft.com/office/drawing/2016/5/9/chartex" xmlns:cx4="http://schemas.microsoft.com/office/drawing/2016/5/10/chartex" xmlns:cx5="http://schemas.microsoft.com/office/drawing/2016/5/11/chartex" xmlns:cx6="http://schemas.microsoft.com/office/drawing/2016/5/12/chartex" xmlns:cx7="http://schemas.microsoft.com/office/drawing/2016/5/13/chartex" xmlns:cx8="http://schemas.microsoft.com/office/drawing/2016/5/14/chartex" xmlns:mc="http://schemas.openxmlformats.org/markup-compatibility/2006" xmlns:aink="http://schemas.microsoft.com/office/drawing/2016/ink" xmlns:am3d="http://schemas.microsoft.com/office/drawing/2017/model3d" xmlns:o="urn:schemas-microsoft-com:office:office" xmlns:r="http://schemas.openxmlformats.org/officeDocument/2006/relationships" xmlns:m="http://schemas.openxmlformats.org/officeDocument/2006/math" xmlns:v="urn:schemas-microsoft-com:vml" xmlns:wp14="http://schemas.microsoft.com/office/word/2010/wordprocessingDrawing" xmlns:wp="http://schemas.openxmlformats.org/drawingml/2006/wordprocessingDrawing" xmlns:w10="urn:schemas-microsoft-com:office:word" xmlns:w="http://schemas.openxmlformats.org/wordprocessingml/2006/main" xmlns:w14="http://schemas.microsoft.com/office/word/2010/wordml" xmlns:w15="http://schemas.microsoft.com/office/word/2012/wordml" xmlns:w16cex="http://schemas.microsoft.com/office/word/2018/wordml/cex" xmlns:w16cid="http://schemas.microsoft.com/office/word/2016/wordml/cid" xmlns:w16="http://schemas.microsoft.com/office/word/2018/wordml" xmlns:w16sdtdh="http://schemas.microsoft.com/office/word/2020/wordml/sdtdatahash" xmlns:w16se="http://schemas.microsoft.com/office/word/2015/wordml/symex" xmlns:wpg="http://schemas.microsoft.com/office/word/2010/wordprocessingGroup" xmlns:wpi="http://schemas.microsoft.com/office/word/2010/wordprocessingInk" xmlns:wne="http://schemas.microsoft.com/office/word/2006/wordml" xmlns:wps="http://schemas.microsoft.com/office/word/2010/wordprocessingShape" mc:Ignorable="w14 w15 w16se w16cid w16 w16cex w16sdtdh wp14">
   <w:abstractNum w:abstractNumId="0" w15:restartNumberingAfterBreak="0">
+    <w:nsid w:val="01555A30"/>
+    <w:multiLevelType w:val="hybridMultilevel"/>
+    <w:tmpl w:val="49D02218"/>
+    <w:lvl w:ilvl="0" w:tplc="101EC522">
+      <w:start w:val="2"/>
+      <w:numFmt w:val="decimal"/>
+      <w:lvlText w:val="%1"/>
+      <w:lvlJc w:val="left"/>
+      <w:pPr>
+        <w:ind w:left="1068" w:hanging="360"/>
+      </w:pPr>
+      <w:rPr>
+        <w:rFonts w:hint="default"/>
+      </w:rPr>
+    </w:lvl>
+    <w:lvl w:ilvl="1" w:tplc="04190019" w:tentative="1">
+      <w:start w:val="1"/>
+      <w:numFmt w:val="lowerLetter"/>
+      <w:lvlText w:val="%2."/>
+      <w:lvlJc w:val="left"/>
+      <w:pPr>
+        <w:ind w:left="1788" w:hanging="360"/>
+      </w:pPr>
+    </w:lvl>
+    <w:lvl w:ilvl="2" w:tplc="0419001B" w:tentative="1">
+      <w:start w:val="1"/>
+      <w:numFmt w:val="lowerRoman"/>
+      <w:lvlText w:val="%3."/>
+      <w:lvlJc w:val="right"/>
+      <w:pPr>
+        <w:ind w:left="2508" w:hanging="180"/>
+      </w:pPr>
+    </w:lvl>
+    <w:lvl w:ilvl="3" w:tplc="0419000F" w:tentative="1">
+      <w:start w:val="1"/>
+      <w:numFmt w:val="decimal"/>
+      <w:lvlText w:val="%4."/>
+      <w:lvlJc w:val="left"/>
+      <w:pPr>
+        <w:ind w:left="3228" w:hanging="360"/>
+      </w:pPr>
+    </w:lvl>
+    <w:lvl w:ilvl="4" w:tplc="04190019" w:tentative="1">
+      <w:start w:val="1"/>
+      <w:numFmt w:val="lowerLetter"/>
+      <w:lvlText w:val="%5."/>
+      <w:lvlJc w:val="left"/>
+      <w:pPr>
+        <w:ind w:left="3948" w:hanging="360"/>
+      </w:pPr>
+    </w:lvl>
+    <w:lvl w:ilvl="5" w:tplc="0419001B" w:tentative="1">
+      <w:start w:val="1"/>
+      <w:numFmt w:val="lowerRoman"/>
+      <w:lvlText w:val="%6."/>
+      <w:lvlJc w:val="right"/>
+      <w:pPr>
+        <w:ind w:left="4668" w:hanging="180"/>
+      </w:pPr>
+    </w:lvl>
+    <w:lvl w:ilvl="6" w:tplc="0419000F" w:tentative="1">
+      <w:start w:val="1"/>
+      <w:numFmt w:val="decimal"/>
+      <w:lvlText w:val="%7."/>
+      <w:lvlJc w:val="left"/>
+      <w:pPr>
+        <w:ind w:left="5388" w:hanging="360"/>
+      </w:pPr>
+    </w:lvl>
+    <w:lvl w:ilvl="7" w:tplc="04190019" w:tentative="1">
+      <w:start w:val="1"/>
+      <w:numFmt w:val="lowerLetter"/>
+      <w:lvlText w:val="%8."/>
+      <w:lvlJc w:val="left"/>
+      <w:pPr>
+        <w:ind w:left="6108" w:hanging="360"/>
+      </w:pPr>
+    </w:lvl>
+    <w:lvl w:ilvl="8" w:tplc="0419001B" w:tentative="1">
+      <w:start w:val="1"/>
+      <w:numFmt w:val="lowerRoman"/>
+      <w:lvlText w:val="%9."/>
+      <w:lvlJc w:val="right"/>
+      <w:pPr>
+        <w:ind w:left="6828" w:hanging="180"/>
+      </w:pPr>
+    </w:lvl>
+  </w:abstractNum>
+  <w:abstractNum w:abstractNumId="1" w15:restartNumberingAfterBreak="0">
     <w:nsid w:val="0FCB0236"/>
     <w:multiLevelType w:val="hybridMultilevel"/>
     <w:tmpl w:val="D298A706"/>
@@ -1052,7 +2966,7 @@
       </w:pPr>
     </w:lvl>
   </w:abstractNum>
-  <w:abstractNum w:abstractNumId="1" w15:restartNumberingAfterBreak="0">
+  <w:abstractNum w:abstractNumId="2" w15:restartNumberingAfterBreak="0">
     <w:nsid w:val="31BB140B"/>
     <w:multiLevelType w:val="hybridMultilevel"/>
     <w:tmpl w:val="B85E7FF6"/>
@@ -1142,7 +3056,7 @@
       </w:pPr>
     </w:lvl>
   </w:abstractNum>
-  <w:abstractNum w:abstractNumId="2" w15:restartNumberingAfterBreak="0">
+  <w:abstractNum w:abstractNumId="3" w15:restartNumberingAfterBreak="0">
     <w:nsid w:val="3B1E3966"/>
     <w:multiLevelType w:val="hybridMultilevel"/>
     <w:tmpl w:val="6158E0D8"/>
@@ -1232,14 +3146,293 @@
       </w:pPr>
     </w:lvl>
   </w:abstractNum>
+  <w:abstractNum w:abstractNumId="4" w15:restartNumberingAfterBreak="0">
+    <w:nsid w:val="450B0AF2"/>
+    <w:multiLevelType w:val="hybridMultilevel"/>
+    <w:tmpl w:val="317CC0E4"/>
+    <w:lvl w:ilvl="0" w:tplc="D818A8FA">
+      <w:start w:val="2"/>
+      <w:numFmt w:val="decimal"/>
+      <w:lvlText w:val="%1"/>
+      <w:lvlJc w:val="left"/>
+      <w:pPr>
+        <w:ind w:left="1426" w:hanging="360"/>
+      </w:pPr>
+      <w:rPr>
+        <w:rFonts w:hint="default"/>
+      </w:rPr>
+    </w:lvl>
+    <w:lvl w:ilvl="1" w:tplc="04190019" w:tentative="1">
+      <w:start w:val="1"/>
+      <w:numFmt w:val="lowerLetter"/>
+      <w:lvlText w:val="%2."/>
+      <w:lvlJc w:val="left"/>
+      <w:pPr>
+        <w:ind w:left="2146" w:hanging="360"/>
+      </w:pPr>
+    </w:lvl>
+    <w:lvl w:ilvl="2" w:tplc="0419001B" w:tentative="1">
+      <w:start w:val="1"/>
+      <w:numFmt w:val="lowerRoman"/>
+      <w:lvlText w:val="%3."/>
+      <w:lvlJc w:val="right"/>
+      <w:pPr>
+        <w:ind w:left="2866" w:hanging="180"/>
+      </w:pPr>
+    </w:lvl>
+    <w:lvl w:ilvl="3" w:tplc="0419000F" w:tentative="1">
+      <w:start w:val="1"/>
+      <w:numFmt w:val="decimal"/>
+      <w:lvlText w:val="%4."/>
+      <w:lvlJc w:val="left"/>
+      <w:pPr>
+        <w:ind w:left="3586" w:hanging="360"/>
+      </w:pPr>
+    </w:lvl>
+    <w:lvl w:ilvl="4" w:tplc="04190019" w:tentative="1">
+      <w:start w:val="1"/>
+      <w:numFmt w:val="lowerLetter"/>
+      <w:lvlText w:val="%5."/>
+      <w:lvlJc w:val="left"/>
+      <w:pPr>
+        <w:ind w:left="4306" w:hanging="360"/>
+      </w:pPr>
+    </w:lvl>
+    <w:lvl w:ilvl="5" w:tplc="0419001B" w:tentative="1">
+      <w:start w:val="1"/>
+      <w:numFmt w:val="lowerRoman"/>
+      <w:lvlText w:val="%6."/>
+      <w:lvlJc w:val="right"/>
+      <w:pPr>
+        <w:ind w:left="5026" w:hanging="180"/>
+      </w:pPr>
+    </w:lvl>
+    <w:lvl w:ilvl="6" w:tplc="0419000F" w:tentative="1">
+      <w:start w:val="1"/>
+      <w:numFmt w:val="decimal"/>
+      <w:lvlText w:val="%7."/>
+      <w:lvlJc w:val="left"/>
+      <w:pPr>
+        <w:ind w:left="5746" w:hanging="360"/>
+      </w:pPr>
+    </w:lvl>
+    <w:lvl w:ilvl="7" w:tplc="04190019" w:tentative="1">
+      <w:start w:val="1"/>
+      <w:numFmt w:val="lowerLetter"/>
+      <w:lvlText w:val="%8."/>
+      <w:lvlJc w:val="left"/>
+      <w:pPr>
+        <w:ind w:left="6466" w:hanging="360"/>
+      </w:pPr>
+    </w:lvl>
+    <w:lvl w:ilvl="8" w:tplc="0419001B" w:tentative="1">
+      <w:start w:val="1"/>
+      <w:numFmt w:val="lowerRoman"/>
+      <w:lvlText w:val="%9."/>
+      <w:lvlJc w:val="right"/>
+      <w:pPr>
+        <w:ind w:left="7186" w:hanging="180"/>
+      </w:pPr>
+    </w:lvl>
+  </w:abstractNum>
+  <w:abstractNum w:abstractNumId="5" w15:restartNumberingAfterBreak="0">
+    <w:nsid w:val="47F37FD3"/>
+    <w:multiLevelType w:val="hybridMultilevel"/>
+    <w:tmpl w:val="719A8C86"/>
+    <w:lvl w:ilvl="0" w:tplc="1E1C6EFE">
+      <w:start w:val="2"/>
+      <w:numFmt w:val="decimal"/>
+      <w:lvlText w:val="%1"/>
+      <w:lvlJc w:val="left"/>
+      <w:pPr>
+        <w:ind w:left="1068" w:hanging="360"/>
+      </w:pPr>
+      <w:rPr>
+        <w:rFonts w:hint="default"/>
+      </w:rPr>
+    </w:lvl>
+    <w:lvl w:ilvl="1" w:tplc="04190019" w:tentative="1">
+      <w:start w:val="1"/>
+      <w:numFmt w:val="lowerLetter"/>
+      <w:lvlText w:val="%2."/>
+      <w:lvlJc w:val="left"/>
+      <w:pPr>
+        <w:ind w:left="1788" w:hanging="360"/>
+      </w:pPr>
+    </w:lvl>
+    <w:lvl w:ilvl="2" w:tplc="0419001B" w:tentative="1">
+      <w:start w:val="1"/>
+      <w:numFmt w:val="lowerRoman"/>
+      <w:lvlText w:val="%3."/>
+      <w:lvlJc w:val="right"/>
+      <w:pPr>
+        <w:ind w:left="2508" w:hanging="180"/>
+      </w:pPr>
+    </w:lvl>
+    <w:lvl w:ilvl="3" w:tplc="0419000F" w:tentative="1">
+      <w:start w:val="1"/>
+      <w:numFmt w:val="decimal"/>
+      <w:lvlText w:val="%4."/>
+      <w:lvlJc w:val="left"/>
+      <w:pPr>
+        <w:ind w:left="3228" w:hanging="360"/>
+      </w:pPr>
+    </w:lvl>
+    <w:lvl w:ilvl="4" w:tplc="04190019" w:tentative="1">
+      <w:start w:val="1"/>
+      <w:numFmt w:val="lowerLetter"/>
+      <w:lvlText w:val="%5."/>
+      <w:lvlJc w:val="left"/>
+      <w:pPr>
+        <w:ind w:left="3948" w:hanging="360"/>
+      </w:pPr>
+    </w:lvl>
+    <w:lvl w:ilvl="5" w:tplc="0419001B" w:tentative="1">
+      <w:start w:val="1"/>
+      <w:numFmt w:val="lowerRoman"/>
+      <w:lvlText w:val="%6."/>
+      <w:lvlJc w:val="right"/>
+      <w:pPr>
+        <w:ind w:left="4668" w:hanging="180"/>
+      </w:pPr>
+    </w:lvl>
+    <w:lvl w:ilvl="6" w:tplc="0419000F" w:tentative="1">
+      <w:start w:val="1"/>
+      <w:numFmt w:val="decimal"/>
+      <w:lvlText w:val="%7."/>
+      <w:lvlJc w:val="left"/>
+      <w:pPr>
+        <w:ind w:left="5388" w:hanging="360"/>
+      </w:pPr>
+    </w:lvl>
+    <w:lvl w:ilvl="7" w:tplc="04190019" w:tentative="1">
+      <w:start w:val="1"/>
+      <w:numFmt w:val="lowerLetter"/>
+      <w:lvlText w:val="%8."/>
+      <w:lvlJc w:val="left"/>
+      <w:pPr>
+        <w:ind w:left="6108" w:hanging="360"/>
+      </w:pPr>
+    </w:lvl>
+    <w:lvl w:ilvl="8" w:tplc="0419001B" w:tentative="1">
+      <w:start w:val="1"/>
+      <w:numFmt w:val="lowerRoman"/>
+      <w:lvlText w:val="%9."/>
+      <w:lvlJc w:val="right"/>
+      <w:pPr>
+        <w:ind w:left="6828" w:hanging="180"/>
+      </w:pPr>
+    </w:lvl>
+  </w:abstractNum>
+  <w:abstractNum w:abstractNumId="6" w15:restartNumberingAfterBreak="0">
+    <w:nsid w:val="7D0E576B"/>
+    <w:multiLevelType w:val="hybridMultilevel"/>
+    <w:tmpl w:val="F5FEB3CE"/>
+    <w:lvl w:ilvl="0" w:tplc="83888EDC">
+      <w:start w:val="2"/>
+      <w:numFmt w:val="decimal"/>
+      <w:lvlText w:val="%1"/>
+      <w:lvlJc w:val="left"/>
+      <w:pPr>
+        <w:ind w:left="720" w:hanging="360"/>
+      </w:pPr>
+      <w:rPr>
+        <w:rFonts w:hint="default"/>
+      </w:rPr>
+    </w:lvl>
+    <w:lvl w:ilvl="1" w:tplc="04190019" w:tentative="1">
+      <w:start w:val="1"/>
+      <w:numFmt w:val="lowerLetter"/>
+      <w:lvlText w:val="%2."/>
+      <w:lvlJc w:val="left"/>
+      <w:pPr>
+        <w:ind w:left="1440" w:hanging="360"/>
+      </w:pPr>
+    </w:lvl>
+    <w:lvl w:ilvl="2" w:tplc="0419001B" w:tentative="1">
+      <w:start w:val="1"/>
+      <w:numFmt w:val="lowerRoman"/>
+      <w:lvlText w:val="%3."/>
+      <w:lvlJc w:val="right"/>
+      <w:pPr>
+        <w:ind w:left="2160" w:hanging="180"/>
+      </w:pPr>
+    </w:lvl>
+    <w:lvl w:ilvl="3" w:tplc="0419000F" w:tentative="1">
+      <w:start w:val="1"/>
+      <w:numFmt w:val="decimal"/>
+      <w:lvlText w:val="%4."/>
+      <w:lvlJc w:val="left"/>
+      <w:pPr>
+        <w:ind w:left="2880" w:hanging="360"/>
+      </w:pPr>
+    </w:lvl>
+    <w:lvl w:ilvl="4" w:tplc="04190019" w:tentative="1">
+      <w:start w:val="1"/>
+      <w:numFmt w:val="lowerLetter"/>
+      <w:lvlText w:val="%5."/>
+      <w:lvlJc w:val="left"/>
+      <w:pPr>
+        <w:ind w:left="3600" w:hanging="360"/>
+      </w:pPr>
+    </w:lvl>
+    <w:lvl w:ilvl="5" w:tplc="0419001B" w:tentative="1">
+      <w:start w:val="1"/>
+      <w:numFmt w:val="lowerRoman"/>
+      <w:lvlText w:val="%6."/>
+      <w:lvlJc w:val="right"/>
+      <w:pPr>
+        <w:ind w:left="4320" w:hanging="180"/>
+      </w:pPr>
+    </w:lvl>
+    <w:lvl w:ilvl="6" w:tplc="0419000F" w:tentative="1">
+      <w:start w:val="1"/>
+      <w:numFmt w:val="decimal"/>
+      <w:lvlText w:val="%7."/>
+      <w:lvlJc w:val="left"/>
+      <w:pPr>
+        <w:ind w:left="5040" w:hanging="360"/>
+      </w:pPr>
+    </w:lvl>
+    <w:lvl w:ilvl="7" w:tplc="04190019" w:tentative="1">
+      <w:start w:val="1"/>
+      <w:numFmt w:val="lowerLetter"/>
+      <w:lvlText w:val="%8."/>
+      <w:lvlJc w:val="left"/>
+      <w:pPr>
+        <w:ind w:left="5760" w:hanging="360"/>
+      </w:pPr>
+    </w:lvl>
+    <w:lvl w:ilvl="8" w:tplc="0419001B" w:tentative="1">
+      <w:start w:val="1"/>
+      <w:numFmt w:val="lowerRoman"/>
+      <w:lvlText w:val="%9."/>
+      <w:lvlJc w:val="right"/>
+      <w:pPr>
+        <w:ind w:left="6480" w:hanging="180"/>
+      </w:pPr>
+    </w:lvl>
+  </w:abstractNum>
   <w:num w:numId="1">
+    <w:abstractNumId w:val="2"/>
+  </w:num>
+  <w:num w:numId="2">
     <w:abstractNumId w:val="1"/>
   </w:num>
-  <w:num w:numId="2">
+  <w:num w:numId="3">
+    <w:abstractNumId w:val="3"/>
+  </w:num>
+  <w:num w:numId="4">
+    <w:abstractNumId w:val="4"/>
+  </w:num>
+  <w:num w:numId="5">
+    <w:abstractNumId w:val="5"/>
+  </w:num>
+  <w:num w:numId="6">
     <w:abstractNumId w:val="0"/>
   </w:num>
-  <w:num w:numId="3">
-    <w:abstractNumId w:val="2"/>
+  <w:num w:numId="7">
+    <w:abstractNumId w:val="6"/>
   </w:num>
 </w:numbering>
 </file>
@@ -1705,7 +3898,6 @@
     <w:next w:val="a"/>
     <w:link w:val="30"/>
     <w:uiPriority w:val="9"/>
-    <w:semiHidden/>
     <w:unhideWhenUsed/>
     <w:qFormat/>
     <w:rsid w:val="00EB2458"/>
@@ -1781,7 +3973,6 @@
     <w:basedOn w:val="a0"/>
     <w:link w:val="3"/>
     <w:uiPriority w:val="9"/>
-    <w:semiHidden/>
     <w:rsid w:val="00EB2458"/>
     <w:rPr>
       <w:rFonts w:asciiTheme="majorHAnsi" w:eastAsiaTheme="majorEastAsia" w:hAnsiTheme="majorHAnsi" w:cstheme="majorBidi"/>

</xml_diff>

<commit_message>
OS:lab6 linux part second task added
</commit_message>
<xml_diff>
--- a/OS/Reports/Report_6.docx
+++ b/OS/Reports/Report_6.docx
@@ -2596,6 +2596,7 @@
     </w:p>
     <w:p>
       <w:pPr>
+        <w:spacing w:after="280"/>
         <w:ind w:firstLine="360"/>
         <w:jc w:val="both"/>
         <w:rPr>
@@ -2678,7 +2679,7 @@
           <w:sz w:val="28"/>
           <w:szCs w:val="28"/>
         </w:rPr>
-        <w:t>А</w:t>
+        <w:t>В</w:t>
       </w:r>
       <w:r>
         <w:rPr>
@@ -2716,6 +2717,76 @@
           <w:szCs w:val="28"/>
         </w:rPr>
         <w:t>.</w:t>
+      </w:r>
+    </w:p>
+    <w:p>
+      <w:pPr>
+        <w:spacing w:after="280"/>
+        <w:ind w:firstLine="360"/>
+        <w:jc w:val="center"/>
+        <w:rPr>
+          <w:sz w:val="28"/>
+          <w:szCs w:val="28"/>
+        </w:rPr>
+      </w:pPr>
+      <w:r>
+        <w:rPr>
+          <w:sz w:val="28"/>
+          <w:szCs w:val="28"/>
+        </w:rPr>
+        <w:drawing>
+          <wp:inline distT="0" distB="0" distL="0" distR="0" wp14:anchorId="78B3624D" wp14:editId="14CF29A6">
+            <wp:extent cx="3553321" cy="5344271"/>
+            <wp:effectExtent l="0" t="0" r="9525" b="8890"/>
+            <wp:docPr id="5" name="Рисунок 5"/>
+            <wp:cNvGraphicFramePr>
+              <a:graphicFrameLocks xmlns:a="http://schemas.openxmlformats.org/drawingml/2006/main" noChangeAspect="1"/>
+            </wp:cNvGraphicFramePr>
+            <a:graphic xmlns:a="http://schemas.openxmlformats.org/drawingml/2006/main">
+              <a:graphicData uri="http://schemas.openxmlformats.org/drawingml/2006/picture">
+                <pic:pic xmlns:pic="http://schemas.openxmlformats.org/drawingml/2006/picture">
+                  <pic:nvPicPr>
+                    <pic:cNvPr id="1" name=""/>
+                    <pic:cNvPicPr/>
+                  </pic:nvPicPr>
+                  <pic:blipFill>
+                    <a:blip r:embed="rId9"/>
+                    <a:stretch>
+                      <a:fillRect/>
+                    </a:stretch>
+                  </pic:blipFill>
+                  <pic:spPr>
+                    <a:xfrm>
+                      <a:off x="0" y="0"/>
+                      <a:ext cx="3553321" cy="5344271"/>
+                    </a:xfrm>
+                    <a:prstGeom prst="rect">
+                      <a:avLst/>
+                    </a:prstGeom>
+                  </pic:spPr>
+                </pic:pic>
+              </a:graphicData>
+            </a:graphic>
+          </wp:inline>
+        </w:drawing>
+      </w:r>
+    </w:p>
+    <w:p>
+      <w:pPr>
+        <w:spacing w:after="280"/>
+        <w:ind w:firstLine="360"/>
+        <w:jc w:val="center"/>
+        <w:rPr>
+          <w:sz w:val="28"/>
+          <w:szCs w:val="28"/>
+        </w:rPr>
+      </w:pPr>
+      <w:r>
+        <w:rPr>
+          <w:sz w:val="28"/>
+          <w:szCs w:val="28"/>
+        </w:rPr>
+        <w:t>Рисунок 2.1 – Поток В занимает эксклюзивный доступ</w:t>
       </w:r>
     </w:p>
     <w:p>
@@ -2729,7 +2800,431 @@
     </w:p>
     <w:p/>
     <w:p/>
-    <w:p/>
+    <w:p>
+      <w:pPr>
+        <w:pStyle w:val="3"/>
+        <w:spacing w:before="240" w:after="120"/>
+        <w:ind w:firstLine="709"/>
+        <w:jc w:val="both"/>
+        <w:rPr>
+          <w:rFonts w:ascii="Times New Roman" w:hAnsi="Times New Roman" w:cs="Times New Roman"/>
+          <w:b/>
+          <w:bCs/>
+          <w:color w:val="auto"/>
+          <w:sz w:val="28"/>
+          <w:szCs w:val="28"/>
+          <w:lang w:val="en-US"/>
+        </w:rPr>
+      </w:pPr>
+      <w:r>
+        <w:rPr>
+          <w:rFonts w:ascii="Times New Roman" w:hAnsi="Times New Roman" w:cs="Times New Roman"/>
+          <w:b/>
+          <w:bCs/>
+          <w:color w:val="auto"/>
+          <w:sz w:val="28"/>
+          <w:szCs w:val="28"/>
+        </w:rPr>
+        <w:lastRenderedPageBreak/>
+        <w:t xml:space="preserve">Приложение </w:t>
+      </w:r>
+      <w:r>
+        <w:rPr>
+          <w:rFonts w:ascii="Times New Roman" w:hAnsi="Times New Roman" w:cs="Times New Roman"/>
+          <w:b/>
+          <w:bCs/>
+          <w:color w:val="auto"/>
+          <w:sz w:val="28"/>
+          <w:szCs w:val="28"/>
+          <w:lang w:val="en-US"/>
+        </w:rPr>
+        <w:t>Lab</w:t>
+      </w:r>
+      <w:r>
+        <w:rPr>
+          <w:rFonts w:ascii="Times New Roman" w:hAnsi="Times New Roman" w:cs="Times New Roman"/>
+          <w:b/>
+          <w:bCs/>
+          <w:color w:val="auto"/>
+          <w:sz w:val="28"/>
+          <w:szCs w:val="28"/>
+        </w:rPr>
+        <w:t>-06</w:t>
+      </w:r>
+      <w:r>
+        <w:rPr>
+          <w:rFonts w:ascii="Times New Roman" w:hAnsi="Times New Roman" w:cs="Times New Roman"/>
+          <w:b/>
+          <w:bCs/>
+          <w:color w:val="auto"/>
+          <w:sz w:val="28"/>
+          <w:szCs w:val="28"/>
+          <w:lang w:val="en-US"/>
+        </w:rPr>
+        <w:t>b</w:t>
+      </w:r>
+    </w:p>
+    <w:p>
+      <w:pPr>
+        <w:ind w:firstLine="708"/>
+        <w:jc w:val="both"/>
+        <w:rPr>
+          <w:sz w:val="28"/>
+          <w:szCs w:val="28"/>
+        </w:rPr>
+      </w:pPr>
+      <w:r>
+        <w:rPr>
+          <w:sz w:val="28"/>
+          <w:szCs w:val="28"/>
+        </w:rPr>
+        <w:t xml:space="preserve">Данное приложение является аналогом приложения </w:t>
+      </w:r>
+      <w:r>
+        <w:rPr>
+          <w:sz w:val="28"/>
+          <w:szCs w:val="28"/>
+          <w:lang w:val="en-US"/>
+        </w:rPr>
+        <w:t>Lab</w:t>
+      </w:r>
+      <w:r>
+        <w:rPr>
+          <w:sz w:val="28"/>
+          <w:szCs w:val="28"/>
+        </w:rPr>
+        <w:t>-06</w:t>
+      </w:r>
+      <w:r>
+        <w:rPr>
+          <w:sz w:val="28"/>
+          <w:szCs w:val="28"/>
+          <w:lang w:val="en-US"/>
+        </w:rPr>
+        <w:t>c</w:t>
+      </w:r>
+      <w:r>
+        <w:rPr>
+          <w:sz w:val="28"/>
+          <w:szCs w:val="28"/>
+        </w:rPr>
+        <w:t xml:space="preserve"> на ОС </w:t>
+      </w:r>
+      <w:r>
+        <w:rPr>
+          <w:sz w:val="28"/>
+          <w:szCs w:val="28"/>
+          <w:lang w:val="en-US"/>
+        </w:rPr>
+        <w:t>Windows</w:t>
+      </w:r>
+      <w:r>
+        <w:rPr>
+          <w:sz w:val="28"/>
+          <w:szCs w:val="28"/>
+        </w:rPr>
+        <w:t xml:space="preserve">. </w:t>
+      </w:r>
+      <w:r>
+        <w:rPr>
+          <w:sz w:val="28"/>
+          <w:szCs w:val="28"/>
+        </w:rPr>
+        <w:t>Для работы с сем</w:t>
+      </w:r>
+      <w:r>
+        <w:rPr>
+          <w:sz w:val="28"/>
+          <w:szCs w:val="28"/>
+        </w:rPr>
+        <w:t>а</w:t>
+      </w:r>
+      <w:r>
+        <w:rPr>
+          <w:sz w:val="28"/>
+          <w:szCs w:val="28"/>
+        </w:rPr>
+        <w:t xml:space="preserve">форами использовались функции </w:t>
+      </w:r>
+      <w:r>
+        <w:rPr>
+          <w:sz w:val="28"/>
+          <w:szCs w:val="28"/>
+          <w:lang w:val="en-US"/>
+        </w:rPr>
+        <w:t>POSIX</w:t>
+      </w:r>
+      <w:r>
+        <w:rPr>
+          <w:sz w:val="28"/>
+          <w:szCs w:val="28"/>
+        </w:rPr>
+        <w:t xml:space="preserve">, как </w:t>
+      </w:r>
+      <w:proofErr w:type="spellStart"/>
+      <w:r>
+        <w:rPr>
+          <w:sz w:val="28"/>
+          <w:szCs w:val="28"/>
+          <w:lang w:val="en-US"/>
+        </w:rPr>
+        <w:t>sem</w:t>
+      </w:r>
+      <w:proofErr w:type="spellEnd"/>
+      <w:r>
+        <w:rPr>
+          <w:sz w:val="28"/>
+          <w:szCs w:val="28"/>
+        </w:rPr>
+        <w:t>_</w:t>
+      </w:r>
+      <w:r>
+        <w:rPr>
+          <w:sz w:val="28"/>
+          <w:szCs w:val="28"/>
+          <w:lang w:val="en-US"/>
+        </w:rPr>
+        <w:t>open</w:t>
+      </w:r>
+      <w:r>
+        <w:rPr>
+          <w:sz w:val="28"/>
+          <w:szCs w:val="28"/>
+        </w:rPr>
+        <w:t xml:space="preserve">, </w:t>
+      </w:r>
+      <w:proofErr w:type="spellStart"/>
+      <w:r>
+        <w:rPr>
+          <w:sz w:val="28"/>
+          <w:szCs w:val="28"/>
+          <w:lang w:val="en-US"/>
+        </w:rPr>
+        <w:t>sem</w:t>
+      </w:r>
+      <w:proofErr w:type="spellEnd"/>
+      <w:r>
+        <w:rPr>
+          <w:sz w:val="28"/>
+          <w:szCs w:val="28"/>
+        </w:rPr>
+        <w:t>_</w:t>
+      </w:r>
+      <w:r>
+        <w:rPr>
+          <w:sz w:val="28"/>
+          <w:szCs w:val="28"/>
+          <w:lang w:val="en-US"/>
+        </w:rPr>
+        <w:t>post</w:t>
+      </w:r>
+      <w:r>
+        <w:rPr>
+          <w:sz w:val="28"/>
+          <w:szCs w:val="28"/>
+        </w:rPr>
+        <w:t xml:space="preserve">, </w:t>
+      </w:r>
+      <w:proofErr w:type="spellStart"/>
+      <w:r>
+        <w:rPr>
+          <w:sz w:val="28"/>
+          <w:szCs w:val="28"/>
+          <w:lang w:val="en-US"/>
+        </w:rPr>
+        <w:t>sem</w:t>
+      </w:r>
+      <w:proofErr w:type="spellEnd"/>
+      <w:r>
+        <w:rPr>
+          <w:sz w:val="28"/>
+          <w:szCs w:val="28"/>
+        </w:rPr>
+        <w:t>_</w:t>
+      </w:r>
+      <w:r>
+        <w:rPr>
+          <w:sz w:val="28"/>
+          <w:szCs w:val="28"/>
+          <w:lang w:val="en-US"/>
+        </w:rPr>
+        <w:t>wait</w:t>
+      </w:r>
+      <w:r>
+        <w:rPr>
+          <w:sz w:val="28"/>
+          <w:szCs w:val="28"/>
+        </w:rPr>
+        <w:t xml:space="preserve">. </w:t>
+      </w:r>
+    </w:p>
+    <w:p>
+      <w:pPr>
+        <w:ind w:firstLine="708"/>
+        <w:jc w:val="both"/>
+        <w:rPr>
+          <w:sz w:val="28"/>
+          <w:szCs w:val="28"/>
+        </w:rPr>
+      </w:pPr>
+      <w:r>
+        <w:rPr>
+          <w:sz w:val="28"/>
+          <w:szCs w:val="28"/>
+        </w:rPr>
+        <w:t xml:space="preserve">Код приложения представлен в приложении </w:t>
+      </w:r>
+      <w:r>
+        <w:rPr>
+          <w:sz w:val="28"/>
+          <w:szCs w:val="28"/>
+        </w:rPr>
+        <w:t>З</w:t>
+      </w:r>
+      <w:r>
+        <w:rPr>
+          <w:sz w:val="28"/>
+          <w:szCs w:val="28"/>
+        </w:rPr>
+        <w:t xml:space="preserve">. </w:t>
+      </w:r>
+    </w:p>
+    <w:p>
+      <w:pPr>
+        <w:ind w:firstLine="708"/>
+        <w:jc w:val="both"/>
+        <w:rPr>
+          <w:sz w:val="28"/>
+          <w:szCs w:val="28"/>
+        </w:rPr>
+      </w:pPr>
+      <w:r>
+        <w:rPr>
+          <w:sz w:val="28"/>
+          <w:szCs w:val="28"/>
+        </w:rPr>
+        <w:t>Н</w:t>
+      </w:r>
+      <w:r>
+        <w:rPr>
+          <w:sz w:val="28"/>
+          <w:szCs w:val="28"/>
+        </w:rPr>
+        <w:t xml:space="preserve">а рисунке </w:t>
+      </w:r>
+      <w:r>
+        <w:rPr>
+          <w:sz w:val="28"/>
+          <w:szCs w:val="28"/>
+        </w:rPr>
+        <w:t>2</w:t>
+      </w:r>
+      <w:r>
+        <w:rPr>
+          <w:sz w:val="28"/>
+          <w:szCs w:val="28"/>
+        </w:rPr>
+        <w:t>.</w:t>
+      </w:r>
+      <w:r>
+        <w:rPr>
+          <w:sz w:val="28"/>
+          <w:szCs w:val="28"/>
+        </w:rPr>
+        <w:t>2</w:t>
+      </w:r>
+      <w:r>
+        <w:rPr>
+          <w:sz w:val="28"/>
+          <w:szCs w:val="28"/>
+        </w:rPr>
+        <w:t xml:space="preserve"> представлен фрагмент работы приложения Lab-06</w:t>
+      </w:r>
+      <w:r>
+        <w:rPr>
+          <w:sz w:val="28"/>
+          <w:szCs w:val="28"/>
+          <w:lang w:val="en-US"/>
+        </w:rPr>
+        <w:t>b</w:t>
+      </w:r>
+      <w:r>
+        <w:rPr>
+          <w:sz w:val="28"/>
+          <w:szCs w:val="28"/>
+        </w:rPr>
+        <w:t xml:space="preserve">, где происходит эксклюзивный доступ к заданным итерациям </w:t>
+      </w:r>
+      <w:r>
+        <w:rPr>
+          <w:sz w:val="28"/>
+          <w:szCs w:val="28"/>
+        </w:rPr>
+        <w:t>процессом</w:t>
+      </w:r>
+      <w:r>
+        <w:rPr>
+          <w:sz w:val="28"/>
+          <w:szCs w:val="28"/>
+        </w:rPr>
+        <w:t xml:space="preserve"> </w:t>
+      </w:r>
+      <w:proofErr w:type="spellStart"/>
+      <w:r>
+        <w:rPr>
+          <w:sz w:val="28"/>
+          <w:szCs w:val="28"/>
+        </w:rPr>
+        <w:t>main</w:t>
+      </w:r>
+      <w:proofErr w:type="spellEnd"/>
+      <w:r>
+        <w:rPr>
+          <w:sz w:val="28"/>
+          <w:szCs w:val="28"/>
+        </w:rPr>
+        <w:t xml:space="preserve">, а затем </w:t>
+      </w:r>
+      <w:r>
+        <w:rPr>
+          <w:sz w:val="28"/>
+          <w:szCs w:val="28"/>
+        </w:rPr>
+        <w:t xml:space="preserve">процессом </w:t>
+      </w:r>
+      <w:r>
+        <w:rPr>
+          <w:sz w:val="28"/>
+          <w:szCs w:val="28"/>
+          <w:lang w:val="en-US"/>
+        </w:rPr>
+        <w:t>A</w:t>
+      </w:r>
+      <w:r>
+        <w:rPr>
+          <w:sz w:val="28"/>
+          <w:szCs w:val="28"/>
+        </w:rPr>
+        <w:t>.</w:t>
+      </w:r>
+    </w:p>
+    <w:p>
+      <w:pPr>
+        <w:rPr>
+          <w:sz w:val="28"/>
+          <w:szCs w:val="28"/>
+        </w:rPr>
+      </w:pPr>
+    </w:p>
+    <w:p>
+      <w:pPr>
+        <w:jc w:val="both"/>
+        <w:rPr>
+          <w:sz w:val="28"/>
+          <w:szCs w:val="28"/>
+        </w:rPr>
+      </w:pPr>
+    </w:p>
     <w:p>
       <w:pPr>
         <w:rPr>

</xml_diff>